<commit_message>
Fixes for race condition
</commit_message>
<xml_diff>
--- a/Arduino/Apps/Bumblebee_Displacement_Detector/Displacement Detector Writeup/Arduino - Bumblebee Radar Displacement Detector.docx
+++ b/Arduino/Apps/Bumblebee_Displacement_Detector/Displacement Detector Writeup/Arduino - Bumblebee Radar Displacement Detector.docx
@@ -494,14 +494,27 @@
                             <w:r>
                               <w:t xml:space="preserve">Figure </w:t>
                             </w:r>
-                            <w:fldSimple w:instr=" SEQ Figure \* ARABIC ">
-                              <w:r>
-                                <w:rPr>
-                                  <w:noProof/>
-                                </w:rPr>
-                                <w:t>1</w:t>
-                              </w:r>
-                            </w:fldSimple>
+                            <w:r>
+                              <w:fldChar w:fldCharType="begin"/>
+                            </w:r>
+                            <w:r>
+                              <w:instrText xml:space="preserve"> SEQ Figure \* ARABIC </w:instrText>
+                            </w:r>
+                            <w:r>
+                              <w:fldChar w:fldCharType="separate"/>
+                            </w:r>
+                            <w:r>
+                              <w:rPr>
+                                <w:noProof/>
+                              </w:rPr>
+                              <w:t>1</w:t>
+                            </w:r>
+                            <w:r>
+                              <w:rPr>
+                                <w:noProof/>
+                              </w:rPr>
+                              <w:fldChar w:fldCharType="end"/>
+                            </w:r>
                             <w:bookmarkEnd w:id="0"/>
                             <w:r>
                               <w:t xml:space="preserve">: </w:t>
@@ -1236,7 +1249,13 @@
     </w:p>
     <w:p>
       <w:r>
-        <w:t>A cut takes place if the angle between the vectors of any successive pair of I-Q power pairs crosses the negative Q axis. If we know the direction of the angle then we know a cut has taken place if the direction is counter-clockwise, the Q value of the previous pair is positive and the Q value of the current pair is negative. There is a converse rule for clockwise direction, going from negative Q to positive. In Fig &lt;&lt; fig&gt;&gt;, if P is one pair and C</w:t>
+        <w:t xml:space="preserve">A cut takes place if the angle between the vectors of any successive pair of I-Q power pairs crosses the negative Q axis. If we know the direction of the angle then we know a cut has taken place if the direction is counter-clockwise, the Q value of the previous pair is positive and the Q value of the current pair is negative. There is a converse rule for clockwise direction, going from negative Q to positive. In Fig &lt;&lt; fig&gt;&gt;, if P is </w:t>
+      </w:r>
+      <w:r>
+        <w:t>a</w:t>
+      </w:r>
+      <w:r>
+        <w:t xml:space="preserve"> pair and C</w:t>
       </w:r>
       <w:r>
         <w:rPr>
@@ -1246,7 +1265,13 @@
         <w:t>2</w:t>
       </w:r>
       <w:r>
-        <w:t xml:space="preserve"> is the next one, a cut has taken place because the rotation is counter-clockwise and the Q values have changed from positive (4) to negative (-3).</w:t>
+        <w:t xml:space="preserve"> is the </w:t>
+      </w:r>
+      <w:r>
+        <w:t>successor</w:t>
+      </w:r>
+      <w:r>
+        <w:t>, a cut has taken place because the rotation is counter-clockwise and the Q values have changed from positive (4) to negative (-3).</w:t>
       </w:r>
     </w:p>
     <w:p>
@@ -1260,15 +1285,519 @@
         <w:t>dismay</w:t>
       </w:r>
       <w:r>
-        <w:t xml:space="preserve"> you. You can skip this discussion if you want, or you can dig into it</w:t>
-      </w:r>
-      <w:r>
-        <w:t xml:space="preserve"> further. See for instance </w:t>
-      </w:r>
-      <w:r>
-        <w:t xml:space="preserve">&lt;&lt; need reference &gt;&gt;. </w:t>
+        <w:t xml:space="preserve"> you. You can skip this discussion if you want, or you can dig into</w:t>
+      </w:r>
+      <w:r>
+        <w:t xml:space="preserve"> the references provide</w:t>
+      </w:r>
+      <w:r>
+        <w:t>d</w:t>
+      </w:r>
+      <w:r>
+        <w:t xml:space="preserve">. </w:t>
+      </w:r>
+      <w:r>
+        <w:t>Refer to &lt;&lt; fig &gt;&gt;. You see a Q-I axis wi</w:t>
+      </w:r>
+      <w:r>
+        <w:t xml:space="preserve">th four vectors. P represents an </w:t>
+      </w:r>
+      <w:r>
+        <w:t xml:space="preserve">I-Q power value pair, (4, 2). </w:t>
+      </w:r>
+      <w:r>
+        <w:t xml:space="preserve">Suppose </w:t>
+      </w:r>
+      <w:r>
+        <w:t xml:space="preserve">we have a successor C, such as </w:t>
+      </w:r>
+      <w:r>
+        <w:t>C</w:t>
+      </w:r>
+      <w:r>
+        <w:rPr>
+          <w:vertAlign w:val="subscript"/>
+        </w:rPr>
+        <w:t>0</w:t>
+      </w:r>
+      <w:r>
+        <w:t xml:space="preserve"> (</w:t>
+      </w:r>
+      <w:r>
+        <w:noBreakHyphen/>
+        <w:t>1, 3)</w:t>
+      </w:r>
+      <w:r>
+        <w:t xml:space="preserve">. </w:t>
+      </w:r>
+      <w:r>
+        <w:t xml:space="preserve">We want to know whether </w:t>
+      </w:r>
+      <w:r>
+        <w:t>C</w:t>
+      </w:r>
+      <w:r>
+        <w:rPr>
+          <w:sz w:val="18"/>
+          <w:szCs w:val="18"/>
+        </w:rPr>
+        <w:t xml:space="preserve"> </w:t>
+      </w:r>
+      <w:r>
+        <w:t>is clockwise or counter-clockwise from P. To do this, w</w:t>
+      </w:r>
+      <w:r>
+        <w:t>e make use of the following fact:</w:t>
+      </w:r>
+    </w:p>
+    <w:p>
+      <m:oMathPara>
+        <m:oMath>
+          <m:d>
+            <m:dPr>
+              <m:begChr m:val="|"/>
+              <m:endChr m:val="|"/>
+              <m:ctrlPr>
+                <w:rPr>
+                  <w:rFonts w:ascii="Cambria Math" w:hAnsi="Cambria Math"/>
+                  <w:i/>
+                  <w:sz w:val="18"/>
+                </w:rPr>
+              </m:ctrlPr>
+            </m:dPr>
+            <m:e>
+              <m:r>
+                <w:rPr>
+                  <w:rFonts w:ascii="Cambria Math" w:hAnsi="Cambria Math"/>
+                  <w:sz w:val="18"/>
+                </w:rPr>
+                <m:t>P×</m:t>
+              </m:r>
+              <m:r>
+                <w:rPr>
+                  <w:rFonts w:ascii="Cambria Math" w:hAnsi="Cambria Math"/>
+                  <w:sz w:val="18"/>
+                </w:rPr>
+                <m:t>C</m:t>
+              </m:r>
+            </m:e>
+          </m:d>
+          <m:r>
+            <w:rPr>
+              <w:rFonts w:ascii="Cambria Math" w:hAnsi="Cambria Math"/>
+              <w:sz w:val="18"/>
+            </w:rPr>
+            <m:t xml:space="preserve">= </m:t>
+          </m:r>
+          <m:d>
+            <m:dPr>
+              <m:begChr m:val="‖"/>
+              <m:endChr m:val="‖"/>
+              <m:ctrlPr>
+                <w:rPr>
+                  <w:rFonts w:ascii="Cambria Math" w:hAnsi="Cambria Math"/>
+                  <w:i/>
+                  <w:sz w:val="18"/>
+                </w:rPr>
+              </m:ctrlPr>
+            </m:dPr>
+            <m:e>
+              <m:r>
+                <w:rPr>
+                  <w:rFonts w:ascii="Cambria Math" w:hAnsi="Cambria Math"/>
+                  <w:sz w:val="18"/>
+                </w:rPr>
+                <m:t>P</m:t>
+              </m:r>
+            </m:e>
+          </m:d>
+          <m:r>
+            <w:rPr>
+              <w:rFonts w:ascii="Cambria Math" w:hAnsi="Cambria Math"/>
+              <w:sz w:val="18"/>
+            </w:rPr>
+            <m:t xml:space="preserve"> </m:t>
+          </m:r>
+          <m:d>
+            <m:dPr>
+              <m:begChr m:val="‖"/>
+              <m:endChr m:val="‖"/>
+              <m:ctrlPr>
+                <w:rPr>
+                  <w:rFonts w:ascii="Cambria Math" w:hAnsi="Cambria Math"/>
+                  <w:i/>
+                  <w:sz w:val="18"/>
+                </w:rPr>
+              </m:ctrlPr>
+            </m:dPr>
+            <m:e>
+              <m:r>
+                <w:rPr>
+                  <w:rFonts w:ascii="Cambria Math" w:hAnsi="Cambria Math"/>
+                  <w:sz w:val="18"/>
+                </w:rPr>
+                <m:t>C</m:t>
+              </m:r>
+            </m:e>
+          </m:d>
+          <m:func>
+            <m:funcPr>
+              <m:ctrlPr>
+                <w:rPr>
+                  <w:rFonts w:ascii="Cambria Math" w:hAnsi="Cambria Math"/>
+                  <w:i/>
+                  <w:sz w:val="18"/>
+                </w:rPr>
+              </m:ctrlPr>
+            </m:funcPr>
+            <m:fName>
+              <m:r>
+                <m:rPr>
+                  <m:sty m:val="p"/>
+                </m:rPr>
+                <w:rPr>
+                  <w:rFonts w:ascii="Cambria Math" w:hAnsi="Cambria Math"/>
+                  <w:sz w:val="18"/>
+                </w:rPr>
+                <m:t>sin</m:t>
+              </m:r>
+            </m:fName>
+            <m:e>
+              <m:r>
+                <w:rPr>
+                  <w:rFonts w:ascii="Cambria Math" w:hAnsi="Cambria Math"/>
+                  <w:sz w:val="18"/>
+                </w:rPr>
+                <m:t>θ</m:t>
+              </m:r>
+            </m:e>
+          </m:func>
+        </m:oMath>
+      </m:oMathPara>
+    </w:p>
+    <w:p>
+      <w:r>
+        <w:t>Before explaining this formula, note that on the right we have the sine of Θ</w:t>
+      </w:r>
+      <w:r>
+        <w:t xml:space="preserve"> which is the angle from P to C</w:t>
+      </w:r>
+      <w:r>
+        <w:t>. The sine of an angle is zero at 0</w:t>
+      </w:r>
+      <w:r>
+        <w:rPr>
+          <w:vertAlign w:val="superscript"/>
+        </w:rPr>
+        <w:t>0</w:t>
+      </w:r>
+      <w:r>
+        <w:t xml:space="preserve"> and 180</w:t>
+      </w:r>
+      <w:r>
+        <w:rPr>
+          <w:vertAlign w:val="superscript"/>
+        </w:rPr>
+        <w:t>0</w:t>
+      </w:r>
+      <w:r>
+        <w:t xml:space="preserve">; is positive between </w:t>
+      </w:r>
+      <w:r>
+        <w:t>0</w:t>
+      </w:r>
+      <w:r>
+        <w:rPr>
+          <w:vertAlign w:val="superscript"/>
+        </w:rPr>
+        <w:t>0</w:t>
+      </w:r>
+      <w:r>
+        <w:t xml:space="preserve"> and 180</w:t>
+      </w:r>
+      <w:r>
+        <w:rPr>
+          <w:vertAlign w:val="superscript"/>
+        </w:rPr>
+        <w:t>0</w:t>
+      </w:r>
+      <w:r>
+        <w:t>; and is negative between 18</w:t>
+      </w:r>
+      <w:r>
+        <w:t>0</w:t>
+      </w:r>
+      <w:r>
+        <w:rPr>
+          <w:vertAlign w:val="superscript"/>
+        </w:rPr>
+        <w:t>0</w:t>
+      </w:r>
+      <w:r>
+        <w:t xml:space="preserve"> and </w:t>
+      </w:r>
+      <w:r>
+        <w:t>360</w:t>
+      </w:r>
+      <w:r>
+        <w:rPr>
+          <w:vertAlign w:val="superscript"/>
+        </w:rPr>
+        <w:t>0</w:t>
+      </w:r>
+      <w:r>
+        <w:t>. (360</w:t>
+      </w:r>
+      <w:r>
+        <w:rPr>
+          <w:vertAlign w:val="superscript"/>
+        </w:rPr>
+        <w:t>0</w:t>
+      </w:r>
+      <w:r>
+        <w:t xml:space="preserve"> is of course equivalent to </w:t>
+      </w:r>
+      <w:r>
+        <w:t>0</w:t>
+      </w:r>
+      <w:r>
+        <w:rPr>
+          <w:vertAlign w:val="superscript"/>
+        </w:rPr>
+        <w:t>0</w:t>
+      </w:r>
+      <w:r>
+        <w:t xml:space="preserve"> so the sine is 0). See </w:t>
       </w:r>
       <w:hyperlink r:id="rId11" w:history="1">
+        <w:r>
+          <w:rPr>
+            <w:rStyle w:val="Hyperlink"/>
+          </w:rPr>
+          <w:t>https://www.mathsisfun.com/algebra/trig-four-quadrants.html</w:t>
+        </w:r>
+      </w:hyperlink>
+      <w:r>
+        <w:t xml:space="preserve">. This is what we’re interested in. If the sine of </w:t>
+      </w:r>
+      <w:r>
+        <w:t>Θ</w:t>
+      </w:r>
+      <w:r>
+        <w:softHyphen/>
+      </w:r>
+      <w:r>
+        <w:t xml:space="preserve"> is negative then the direction is counter-clockwise; if positive it is clockwise. We ignore the cases when it’s zero. If it’s at </w:t>
+      </w:r>
+      <w:r>
+        <w:t>0</w:t>
+      </w:r>
+      <w:r>
+        <w:rPr>
+          <w:vertAlign w:val="superscript"/>
+        </w:rPr>
+        <w:t>0</w:t>
+      </w:r>
+      <w:r>
+        <w:t xml:space="preserve"> </w:t>
+      </w:r>
+      <w:r>
+        <w:t xml:space="preserve">then no motion has taken place. If it’s at </w:t>
+      </w:r>
+      <w:r>
+        <w:t>180</w:t>
+      </w:r>
+      <w:r>
+        <w:rPr>
+          <w:vertAlign w:val="superscript"/>
+        </w:rPr>
+        <w:t>0</w:t>
+      </w:r>
+      <w:r>
+        <w:t xml:space="preserve"> then we don’t know whether it’s clockwise or counter-clockwise. This case is rare and ignoring it is better than guessing.</w:t>
+      </w:r>
+    </w:p>
+    <w:p>
+      <w:r>
+        <w:t xml:space="preserve">Now as to the formula itself. On the right hand side we have the </w:t>
+      </w:r>
+      <w:r>
+        <w:t xml:space="preserve">unsigned </w:t>
+      </w:r>
+      <w:r>
+        <w:t xml:space="preserve">length of the vector </w:t>
+      </w:r>
+      <w:r>
+        <w:t>of P (</w:t>
+      </w:r>
+      <w:r>
+        <w:t>from the origin (0, 0) to P</w:t>
+      </w:r>
+      <w:r>
+        <w:t>)</w:t>
+      </w:r>
+      <w:r>
+        <w:t xml:space="preserve"> times the unsigned length of the vector </w:t>
+      </w:r>
+      <w:r>
+        <w:t xml:space="preserve">of </w:t>
+      </w:r>
+      <w:r>
+        <w:t>C</w:t>
+      </w:r>
+      <w:r>
+        <w:t xml:space="preserve"> times the sine of </w:t>
+      </w:r>
+      <w:r>
+        <w:t>Θ</w:t>
+      </w:r>
+      <w:r>
+        <w:softHyphen/>
+      </w:r>
+      <w:r>
+        <w:softHyphen/>
+      </w:r>
+      <w:r>
+        <w:t xml:space="preserve">. </w:t>
+      </w:r>
+      <w:r>
+        <w:t xml:space="preserve">Since </w:t>
+      </w:r>
+      <w:r>
+        <w:t>neither</w:t>
+      </w:r>
+      <w:r>
+        <w:t xml:space="preserve"> length </w:t>
+      </w:r>
+      <w:r>
+        <w:t xml:space="preserve">is </w:t>
+      </w:r>
+      <w:r>
+        <w:t xml:space="preserve">negative, </w:t>
+      </w:r>
+      <w:r>
+        <w:t xml:space="preserve">the sign of the left hand side will be the same as the sign of the sine of </w:t>
+      </w:r>
+      <w:r>
+        <w:t>Θ</w:t>
+      </w:r>
+      <w:r>
+        <w:softHyphen/>
+      </w:r>
+      <w:r>
+        <w:softHyphen/>
+      </w:r>
+      <w:r>
+        <w:t xml:space="preserve">. </w:t>
+      </w:r>
+    </w:p>
+    <w:p>
+      <w:pPr>
+        <w:keepNext/>
+      </w:pPr>
+      <w:r>
+        <w:t xml:space="preserve">To calculate the left hand side we multiply the two vectors for P and </w:t>
+      </w:r>
+      <w:r>
+        <w:t>C</w:t>
+      </w:r>
+      <w:r>
+        <w:t xml:space="preserve"> and get the signed length. The formula for this is:</w:t>
+      </w:r>
+    </w:p>
+    <w:p>
+      <m:oMathPara>
+        <m:oMath>
+          <m:d>
+            <m:dPr>
+              <m:ctrlPr>
+                <w:rPr>
+                  <w:rFonts w:ascii="Cambria Math" w:hAnsi="Cambria Math"/>
+                  <w:i/>
+                </w:rPr>
+              </m:ctrlPr>
+            </m:dPr>
+            <m:e>
+              <m:r>
+                <w:rPr>
+                  <w:rFonts w:ascii="Cambria Math" w:hAnsi="Cambria Math"/>
+                </w:rPr>
+                <m:t>P.Q*</m:t>
+              </m:r>
+              <m:r>
+                <w:rPr>
+                  <w:rFonts w:ascii="Cambria Math" w:hAnsi="Cambria Math"/>
+                </w:rPr>
+                <m:t>C</m:t>
+              </m:r>
+              <m:r>
+                <w:rPr>
+                  <w:rFonts w:ascii="Cambria Math" w:hAnsi="Cambria Math"/>
+                </w:rPr>
+                <m:t>.I</m:t>
+              </m:r>
+            </m:e>
+          </m:d>
+          <m:r>
+            <w:rPr>
+              <w:rFonts w:ascii="Cambria Math" w:hAnsi="Cambria Math"/>
+            </w:rPr>
+            <m:t>-</m:t>
+          </m:r>
+          <m:d>
+            <m:dPr>
+              <m:ctrlPr>
+                <w:rPr>
+                  <w:rFonts w:ascii="Cambria Math" w:hAnsi="Cambria Math"/>
+                  <w:i/>
+                </w:rPr>
+              </m:ctrlPr>
+            </m:dPr>
+            <m:e>
+              <m:r>
+                <w:rPr>
+                  <w:rFonts w:ascii="Cambria Math" w:hAnsi="Cambria Math"/>
+                </w:rPr>
+                <m:t>P.I*</m:t>
+              </m:r>
+              <m:r>
+                <w:rPr>
+                  <w:rFonts w:ascii="Cambria Math" w:hAnsi="Cambria Math"/>
+                </w:rPr>
+                <m:t>C</m:t>
+              </m:r>
+              <m:r>
+                <w:rPr>
+                  <w:rFonts w:ascii="Cambria Math" w:hAnsi="Cambria Math"/>
+                </w:rPr>
+                <m:t>.Q</m:t>
+              </m:r>
+            </m:e>
+          </m:d>
+        </m:oMath>
+      </m:oMathPara>
+    </w:p>
+    <w:p>
+      <w:r>
+        <w:lastRenderedPageBreak/>
+        <w:t xml:space="preserve">Here, P.Q is the Q value of the P pair and similarly for I and for </w:t>
+      </w:r>
+      <w:r>
+        <w:t>C</w:t>
+      </w:r>
+      <w:r>
+        <w:t xml:space="preserve">. For more information about this, see </w:t>
+      </w:r>
+    </w:p>
+    <w:p>
+      <w:pPr>
+        <w:pStyle w:val="ListParagraph"/>
+        <w:numPr>
+          <w:ilvl w:val="0"/>
+          <w:numId w:val="9"/>
+        </w:numPr>
+      </w:pPr>
+      <w:hyperlink r:id="rId12" w:history="1">
         <w:r>
           <w:rPr>
             <w:rStyle w:val="Hyperlink"/>
@@ -1279,10 +1808,16 @@
       <w:r>
         <w:t xml:space="preserve"> </w:t>
       </w:r>
-      <w:r>
-        <w:t xml:space="preserve">, </w:t>
-      </w:r>
-      <w:hyperlink r:id="rId12" w:history="1">
+    </w:p>
+    <w:p>
+      <w:pPr>
+        <w:pStyle w:val="ListParagraph"/>
+        <w:numPr>
+          <w:ilvl w:val="0"/>
+          <w:numId w:val="9"/>
+        </w:numPr>
+      </w:pPr>
+      <w:hyperlink r:id="rId13" w:history="1">
         <w:r>
           <w:rPr>
             <w:rStyle w:val="Hyperlink"/>
@@ -1290,980 +1825,889 @@
           <w:t>https://www.khanacademy.org/math/linear-algebra/vectors_and_spaces/dot_cross_products/v/proof-relationship-between-cross-product-and-sin-of-angle</w:t>
         </w:r>
       </w:hyperlink>
-      <w:r>
-        <w:t xml:space="preserve"> </w:t>
-      </w:r>
-      <w:bookmarkStart w:id="1" w:name="_GoBack"/>
-      <w:bookmarkEnd w:id="1"/>
-    </w:p>
-    <w:p>
-      <w:r>
-        <w:t>Refer to &lt;&lt; fig &gt;&gt;. You see a Q-I axis with four vectors. P represents a previous I-Q power value pair, (4, 2). We consider what happens with different successor power values. Suppose the next one is C</w:t>
-      </w:r>
-      <w:r>
-        <w:rPr>
-          <w:sz w:val="18"/>
-          <w:szCs w:val="18"/>
-        </w:rPr>
-        <w:t>0</w:t>
-      </w:r>
-      <w:r>
-        <w:t xml:space="preserve"> (-1,3). </w:t>
-      </w:r>
-    </w:p>
-    <w:p>
-      <w:pPr>
-        <w:pStyle w:val="Heading1"/>
-      </w:pPr>
-      <w:r>
-        <w:t>PC Host Program</w:t>
-      </w:r>
-    </w:p>
-    <w:p>
-      <w:r>
-        <w:t>*** tbd</w:t>
-      </w:r>
-    </w:p>
-    <w:p>
-      <w:pPr>
-        <w:pStyle w:val="Heading1"/>
-      </w:pPr>
-      <w:bookmarkStart w:id="2" w:name="_Ref417045248"/>
-      <w:r>
-        <w:t>How the Bumblebee Works</w:t>
-      </w:r>
-      <w:bookmarkEnd w:id="2"/>
-      <w:r>
-        <w:t xml:space="preserve"> </w:t>
-      </w:r>
-    </w:p>
-    <w:p>
-      <w:r>
-        <w:t xml:space="preserve">We’ll begin with </w:t>
-      </w:r>
-      <w:r>
-        <w:t xml:space="preserve">how a low-power </w:t>
-      </w:r>
-      <w:r>
-        <w:t xml:space="preserve">phased pulsed </w:t>
-      </w:r>
-      <w:r>
-        <w:t xml:space="preserve">Doppler radar works. </w:t>
-      </w:r>
-      <w:r>
-        <w:t xml:space="preserve">The Doppler </w:t>
-      </w:r>
-      <w:r>
-        <w:t>Effect</w:t>
-      </w:r>
-      <w:r>
-        <w:t xml:space="preserve">, named after the </w:t>
-      </w:r>
-      <w:r>
-        <w:t>19</w:t>
-      </w:r>
-      <w:r>
-        <w:rPr>
-          <w:vertAlign w:val="superscript"/>
-        </w:rPr>
-        <w:t>th</w:t>
-      </w:r>
-      <w:r>
-        <w:t xml:space="preserve"> century </w:t>
-      </w:r>
-      <w:r>
-        <w:t xml:space="preserve">Austrian physicist Christian Doppler, is illustrated by what we hear when, for instance, a train sounding a horn passes by us: as it approaches the sound waves are compressed, while after it passes they are expanded. See </w:t>
-      </w:r>
-      <w:hyperlink r:id="rId13" w:history="1">
-        <w:r>
-          <w:rPr>
-            <w:rStyle w:val="Hyperlink"/>
-          </w:rPr>
-          <w:t>http://science.howstuffworks.com/radar.htm</w:t>
-        </w:r>
-      </w:hyperlink>
-      <w:r>
-        <w:t xml:space="preserve"> </w:t>
-      </w:r>
-      <w:r>
-        <w:t xml:space="preserve">for more information. If we knew the frequency of the horn we could measure the frequency of what we’re hearing and compare. This would tell us whether the train is approaching or leaving and at what speed and we would have a displacement detector. </w:t>
-      </w:r>
-    </w:p>
-    <w:p>
-      <w:r>
-        <w:lastRenderedPageBreak/>
-        <w:t>A r</w:t>
-      </w:r>
-      <w:r>
-        <w:t xml:space="preserve">adio </w:t>
-      </w:r>
-      <w:r>
-        <w:t xml:space="preserve">signal </w:t>
-      </w:r>
-      <w:r>
-        <w:t>is an electromagnetic wave that is similar to sound for our purposes; it just travels faster, at the speed of light</w:t>
-      </w:r>
-      <w:r>
-        <w:t>. As a wave, we can observe the Doppler Effect as a target moves closer or further away from the receiver</w:t>
+    </w:p>
+    <w:p>
+      <w:r>
+        <w:t xml:space="preserve">Hence two multiplications and a subtraction give us the sine of </w:t>
+      </w:r>
+      <w:r>
+        <w:t>Θ</w:t>
+      </w:r>
+      <w:r>
+        <w:t xml:space="preserve"> and therefore the direction of rotation. Let’s see how this works out for the values in the figure.</w:t>
+      </w:r>
+    </w:p>
+    <w:tbl>
+      <w:tblPr>
+        <w:tblW w:w="0" w:type="auto"/>
+        <w:tblLook w:val="04A0" w:firstRow="1" w:lastRow="0" w:firstColumn="1" w:lastColumn="0" w:noHBand="0" w:noVBand="1"/>
+      </w:tblPr>
+      <w:tblGrid>
+        <w:gridCol w:w="444"/>
+        <w:gridCol w:w="395"/>
+        <w:gridCol w:w="395"/>
+        <w:gridCol w:w="552"/>
+        <w:gridCol w:w="1822"/>
+      </w:tblGrid>
+      <w:tr>
+        <w:trPr>
+          <w:trHeight w:val="288"/>
+        </w:trPr>
+        <w:tc>
+          <w:tcPr>
+            <w:tcW w:w="0" w:type="auto"/>
+            <w:tcBorders>
+              <w:top w:val="single" w:sz="4" w:space="0" w:color="auto"/>
+              <w:left w:val="single" w:sz="4" w:space="0" w:color="auto"/>
+              <w:bottom w:val="single" w:sz="4" w:space="0" w:color="auto"/>
+              <w:right w:val="single" w:sz="4" w:space="0" w:color="auto"/>
+            </w:tcBorders>
+            <w:shd w:val="clear" w:color="auto" w:fill="auto"/>
+            <w:noWrap/>
+            <w:vAlign w:val="bottom"/>
+            <w:hideMark/>
+          </w:tcPr>
+          <w:p>
+            <w:pPr>
+              <w:spacing w:after="0" w:line="240" w:lineRule="auto"/>
+              <w:jc w:val="right"/>
+              <w:rPr>
+                <w:rFonts w:ascii="Calibri" w:eastAsia="Times New Roman" w:hAnsi="Calibri" w:cs="Times New Roman"/>
+                <w:b/>
+                <w:bCs/>
+                <w:color w:val="000000"/>
+              </w:rPr>
+            </w:pPr>
+            <w:r>
+              <w:rPr>
+                <w:rFonts w:ascii="Calibri" w:eastAsia="Times New Roman" w:hAnsi="Calibri" w:cs="Times New Roman"/>
+                <w:b/>
+                <w:bCs/>
+                <w:color w:val="000000"/>
+              </w:rPr>
+              <w:t> </w:t>
+            </w:r>
+          </w:p>
+        </w:tc>
+        <w:tc>
+          <w:tcPr>
+            <w:tcW w:w="0" w:type="auto"/>
+            <w:tcBorders>
+              <w:top w:val="single" w:sz="4" w:space="0" w:color="auto"/>
+              <w:left w:val="nil"/>
+              <w:bottom w:val="single" w:sz="4" w:space="0" w:color="auto"/>
+              <w:right w:val="single" w:sz="4" w:space="0" w:color="auto"/>
+            </w:tcBorders>
+            <w:shd w:val="clear" w:color="auto" w:fill="auto"/>
+            <w:noWrap/>
+            <w:vAlign w:val="bottom"/>
+            <w:hideMark/>
+          </w:tcPr>
+          <w:p>
+            <w:pPr>
+              <w:spacing w:after="0" w:line="240" w:lineRule="auto"/>
+              <w:jc w:val="right"/>
+              <w:rPr>
+                <w:rFonts w:ascii="Calibri" w:eastAsia="Times New Roman" w:hAnsi="Calibri" w:cs="Times New Roman"/>
+                <w:b/>
+                <w:bCs/>
+                <w:color w:val="000000"/>
+              </w:rPr>
+            </w:pPr>
+            <w:r>
+              <w:rPr>
+                <w:rFonts w:ascii="Calibri" w:eastAsia="Times New Roman" w:hAnsi="Calibri" w:cs="Times New Roman"/>
+                <w:b/>
+                <w:bCs/>
+                <w:color w:val="000000"/>
+              </w:rPr>
+              <w:t>I</w:t>
+            </w:r>
+          </w:p>
+        </w:tc>
+        <w:tc>
+          <w:tcPr>
+            <w:tcW w:w="0" w:type="auto"/>
+            <w:tcBorders>
+              <w:top w:val="single" w:sz="4" w:space="0" w:color="auto"/>
+              <w:left w:val="nil"/>
+              <w:bottom w:val="single" w:sz="4" w:space="0" w:color="auto"/>
+              <w:right w:val="single" w:sz="4" w:space="0" w:color="auto"/>
+            </w:tcBorders>
+            <w:shd w:val="clear" w:color="auto" w:fill="auto"/>
+            <w:noWrap/>
+            <w:vAlign w:val="bottom"/>
+            <w:hideMark/>
+          </w:tcPr>
+          <w:p>
+            <w:pPr>
+              <w:spacing w:after="0" w:line="240" w:lineRule="auto"/>
+              <w:jc w:val="right"/>
+              <w:rPr>
+                <w:rFonts w:ascii="Calibri" w:eastAsia="Times New Roman" w:hAnsi="Calibri" w:cs="Times New Roman"/>
+                <w:b/>
+                <w:bCs/>
+                <w:color w:val="000000"/>
+              </w:rPr>
+            </w:pPr>
+            <w:r>
+              <w:rPr>
+                <w:rFonts w:ascii="Calibri" w:eastAsia="Times New Roman" w:hAnsi="Calibri" w:cs="Times New Roman"/>
+                <w:b/>
+                <w:bCs/>
+                <w:color w:val="000000"/>
+              </w:rPr>
+              <w:t>Q</w:t>
+            </w:r>
+          </w:p>
+        </w:tc>
+        <w:tc>
+          <w:tcPr>
+            <w:tcW w:w="0" w:type="auto"/>
+            <w:tcBorders>
+              <w:top w:val="single" w:sz="4" w:space="0" w:color="auto"/>
+              <w:left w:val="nil"/>
+              <w:bottom w:val="single" w:sz="4" w:space="0" w:color="auto"/>
+              <w:right w:val="single" w:sz="4" w:space="0" w:color="auto"/>
+            </w:tcBorders>
+            <w:shd w:val="clear" w:color="auto" w:fill="auto"/>
+            <w:noWrap/>
+            <w:vAlign w:val="bottom"/>
+            <w:hideMark/>
+          </w:tcPr>
+          <w:p>
+            <w:pPr>
+              <w:spacing w:after="0" w:line="240" w:lineRule="auto"/>
+              <w:jc w:val="right"/>
+              <w:rPr>
+                <w:rFonts w:ascii="Calibri" w:eastAsia="Times New Roman" w:hAnsi="Calibri" w:cs="Times New Roman"/>
+                <w:b/>
+                <w:bCs/>
+                <w:color w:val="000000"/>
+              </w:rPr>
+            </w:pPr>
+            <w:r>
+              <w:rPr>
+                <w:rFonts w:ascii="Calibri" w:eastAsia="Times New Roman" w:hAnsi="Calibri" w:cs="Times New Roman"/>
+                <w:b/>
+                <w:bCs/>
+                <w:color w:val="000000"/>
+              </w:rPr>
+              <w:t>LHS</w:t>
+            </w:r>
+          </w:p>
+        </w:tc>
+        <w:tc>
+          <w:tcPr>
+            <w:tcW w:w="0" w:type="auto"/>
+            <w:tcBorders>
+              <w:top w:val="single" w:sz="4" w:space="0" w:color="auto"/>
+              <w:left w:val="nil"/>
+              <w:bottom w:val="single" w:sz="4" w:space="0" w:color="auto"/>
+              <w:right w:val="single" w:sz="4" w:space="0" w:color="auto"/>
+            </w:tcBorders>
+            <w:shd w:val="clear" w:color="auto" w:fill="auto"/>
+            <w:noWrap/>
+            <w:vAlign w:val="bottom"/>
+            <w:hideMark/>
+          </w:tcPr>
+          <w:p>
+            <w:pPr>
+              <w:spacing w:after="0" w:line="240" w:lineRule="auto"/>
+              <w:rPr>
+                <w:rFonts w:ascii="Calibri" w:eastAsia="Times New Roman" w:hAnsi="Calibri" w:cs="Times New Roman"/>
+                <w:b/>
+                <w:bCs/>
+                <w:color w:val="000000"/>
+              </w:rPr>
+            </w:pPr>
+            <w:r>
+              <w:rPr>
+                <w:rFonts w:ascii="Calibri" w:eastAsia="Times New Roman" w:hAnsi="Calibri" w:cs="Times New Roman"/>
+                <w:b/>
+                <w:bCs/>
+                <w:color w:val="000000"/>
+              </w:rPr>
+              <w:t xml:space="preserve"> Direction </w:t>
+            </w:r>
+          </w:p>
+        </w:tc>
+      </w:tr>
+      <w:tr>
+        <w:trPr>
+          <w:trHeight w:val="288"/>
+        </w:trPr>
+        <w:tc>
+          <w:tcPr>
+            <w:tcW w:w="0" w:type="auto"/>
+            <w:tcBorders>
+              <w:top w:val="nil"/>
+              <w:left w:val="single" w:sz="4" w:space="0" w:color="auto"/>
+              <w:bottom w:val="single" w:sz="4" w:space="0" w:color="auto"/>
+              <w:right w:val="single" w:sz="4" w:space="0" w:color="auto"/>
+            </w:tcBorders>
+            <w:shd w:val="clear" w:color="auto" w:fill="auto"/>
+            <w:noWrap/>
+            <w:vAlign w:val="bottom"/>
+            <w:hideMark/>
+          </w:tcPr>
+          <w:p>
+            <w:pPr>
+              <w:spacing w:after="0" w:line="240" w:lineRule="auto"/>
+              <w:rPr>
+                <w:rFonts w:ascii="Calibri" w:eastAsia="Times New Roman" w:hAnsi="Calibri" w:cs="Times New Roman"/>
+                <w:b/>
+                <w:bCs/>
+                <w:color w:val="000000"/>
+              </w:rPr>
+            </w:pPr>
+            <w:r>
+              <w:rPr>
+                <w:rFonts w:ascii="Calibri" w:eastAsia="Times New Roman" w:hAnsi="Calibri" w:cs="Times New Roman"/>
+                <w:b/>
+                <w:bCs/>
+                <w:color w:val="000000"/>
+              </w:rPr>
+              <w:t>P</w:t>
+            </w:r>
+          </w:p>
+        </w:tc>
+        <w:tc>
+          <w:tcPr>
+            <w:tcW w:w="0" w:type="auto"/>
+            <w:tcBorders>
+              <w:top w:val="nil"/>
+              <w:left w:val="nil"/>
+              <w:bottom w:val="single" w:sz="4" w:space="0" w:color="auto"/>
+              <w:right w:val="single" w:sz="4" w:space="0" w:color="auto"/>
+            </w:tcBorders>
+            <w:shd w:val="clear" w:color="auto" w:fill="auto"/>
+            <w:noWrap/>
+            <w:vAlign w:val="bottom"/>
+            <w:hideMark/>
+          </w:tcPr>
+          <w:p>
+            <w:pPr>
+              <w:spacing w:after="0" w:line="240" w:lineRule="auto"/>
+              <w:jc w:val="right"/>
+              <w:rPr>
+                <w:rFonts w:ascii="Calibri" w:eastAsia="Times New Roman" w:hAnsi="Calibri" w:cs="Times New Roman"/>
+                <w:color w:val="000000"/>
+              </w:rPr>
+            </w:pPr>
+            <w:r>
+              <w:rPr>
+                <w:rFonts w:ascii="Calibri" w:eastAsia="Times New Roman" w:hAnsi="Calibri" w:cs="Times New Roman"/>
+                <w:color w:val="000000"/>
+              </w:rPr>
+              <w:t>2</w:t>
+            </w:r>
+          </w:p>
+        </w:tc>
+        <w:tc>
+          <w:tcPr>
+            <w:tcW w:w="0" w:type="auto"/>
+            <w:tcBorders>
+              <w:top w:val="nil"/>
+              <w:left w:val="nil"/>
+              <w:bottom w:val="single" w:sz="4" w:space="0" w:color="auto"/>
+              <w:right w:val="single" w:sz="4" w:space="0" w:color="auto"/>
+            </w:tcBorders>
+            <w:shd w:val="clear" w:color="auto" w:fill="auto"/>
+            <w:noWrap/>
+            <w:vAlign w:val="bottom"/>
+            <w:hideMark/>
+          </w:tcPr>
+          <w:p>
+            <w:pPr>
+              <w:spacing w:after="0" w:line="240" w:lineRule="auto"/>
+              <w:jc w:val="right"/>
+              <w:rPr>
+                <w:rFonts w:ascii="Calibri" w:eastAsia="Times New Roman" w:hAnsi="Calibri" w:cs="Times New Roman"/>
+                <w:color w:val="000000"/>
+              </w:rPr>
+            </w:pPr>
+            <w:r>
+              <w:rPr>
+                <w:rFonts w:ascii="Calibri" w:eastAsia="Times New Roman" w:hAnsi="Calibri" w:cs="Times New Roman"/>
+                <w:color w:val="000000"/>
+              </w:rPr>
+              <w:t>4</w:t>
+            </w:r>
+          </w:p>
+        </w:tc>
+        <w:tc>
+          <w:tcPr>
+            <w:tcW w:w="0" w:type="auto"/>
+            <w:tcBorders>
+              <w:top w:val="nil"/>
+              <w:left w:val="nil"/>
+              <w:bottom w:val="single" w:sz="4" w:space="0" w:color="auto"/>
+              <w:right w:val="single" w:sz="4" w:space="0" w:color="auto"/>
+            </w:tcBorders>
+            <w:shd w:val="clear" w:color="auto" w:fill="auto"/>
+            <w:noWrap/>
+            <w:vAlign w:val="bottom"/>
+            <w:hideMark/>
+          </w:tcPr>
+          <w:p>
+            <w:pPr>
+              <w:spacing w:after="0" w:line="240" w:lineRule="auto"/>
+              <w:rPr>
+                <w:rFonts w:ascii="Calibri" w:eastAsia="Times New Roman" w:hAnsi="Calibri" w:cs="Times New Roman"/>
+                <w:color w:val="000000"/>
+              </w:rPr>
+            </w:pPr>
+            <w:r>
+              <w:rPr>
+                <w:rFonts w:ascii="Calibri" w:eastAsia="Times New Roman" w:hAnsi="Calibri" w:cs="Times New Roman"/>
+                <w:color w:val="000000"/>
+              </w:rPr>
+              <w:t> </w:t>
+            </w:r>
+          </w:p>
+        </w:tc>
+        <w:tc>
+          <w:tcPr>
+            <w:tcW w:w="0" w:type="auto"/>
+            <w:tcBorders>
+              <w:top w:val="nil"/>
+              <w:left w:val="nil"/>
+              <w:bottom w:val="single" w:sz="4" w:space="0" w:color="auto"/>
+              <w:right w:val="single" w:sz="4" w:space="0" w:color="auto"/>
+            </w:tcBorders>
+            <w:shd w:val="clear" w:color="auto" w:fill="auto"/>
+            <w:noWrap/>
+            <w:vAlign w:val="bottom"/>
+            <w:hideMark/>
+          </w:tcPr>
+          <w:p>
+            <w:pPr>
+              <w:spacing w:after="0" w:line="240" w:lineRule="auto"/>
+              <w:rPr>
+                <w:rFonts w:ascii="Calibri" w:eastAsia="Times New Roman" w:hAnsi="Calibri" w:cs="Times New Roman"/>
+                <w:color w:val="000000"/>
+              </w:rPr>
+            </w:pPr>
+            <w:r>
+              <w:rPr>
+                <w:rFonts w:ascii="Calibri" w:eastAsia="Times New Roman" w:hAnsi="Calibri" w:cs="Times New Roman"/>
+                <w:color w:val="000000"/>
+              </w:rPr>
+              <w:t> </w:t>
+            </w:r>
+          </w:p>
+        </w:tc>
+      </w:tr>
+      <w:tr>
+        <w:trPr>
+          <w:trHeight w:val="288"/>
+        </w:trPr>
+        <w:tc>
+          <w:tcPr>
+            <w:tcW w:w="0" w:type="auto"/>
+            <w:tcBorders>
+              <w:top w:val="nil"/>
+              <w:left w:val="single" w:sz="4" w:space="0" w:color="auto"/>
+              <w:bottom w:val="single" w:sz="4" w:space="0" w:color="auto"/>
+              <w:right w:val="single" w:sz="4" w:space="0" w:color="auto"/>
+            </w:tcBorders>
+            <w:shd w:val="clear" w:color="auto" w:fill="auto"/>
+            <w:noWrap/>
+            <w:vAlign w:val="bottom"/>
+            <w:hideMark/>
+          </w:tcPr>
+          <w:p>
+            <w:pPr>
+              <w:spacing w:after="0" w:line="240" w:lineRule="auto"/>
+              <w:rPr>
+                <w:rFonts w:ascii="Calibri" w:eastAsia="Times New Roman" w:hAnsi="Calibri" w:cs="Times New Roman"/>
+                <w:b/>
+                <w:bCs/>
+                <w:color w:val="000000"/>
+              </w:rPr>
+            </w:pPr>
+            <w:r>
+              <w:rPr>
+                <w:rFonts w:ascii="Calibri" w:eastAsia="Times New Roman" w:hAnsi="Calibri" w:cs="Times New Roman"/>
+                <w:b/>
+                <w:bCs/>
+                <w:color w:val="000000"/>
+              </w:rPr>
+              <w:t>C0</w:t>
+            </w:r>
+          </w:p>
+        </w:tc>
+        <w:tc>
+          <w:tcPr>
+            <w:tcW w:w="0" w:type="auto"/>
+            <w:tcBorders>
+              <w:top w:val="nil"/>
+              <w:left w:val="nil"/>
+              <w:bottom w:val="single" w:sz="4" w:space="0" w:color="auto"/>
+              <w:right w:val="single" w:sz="4" w:space="0" w:color="auto"/>
+            </w:tcBorders>
+            <w:shd w:val="clear" w:color="auto" w:fill="auto"/>
+            <w:noWrap/>
+            <w:vAlign w:val="bottom"/>
+            <w:hideMark/>
+          </w:tcPr>
+          <w:p>
+            <w:pPr>
+              <w:spacing w:after="0" w:line="240" w:lineRule="auto"/>
+              <w:jc w:val="right"/>
+              <w:rPr>
+                <w:rFonts w:ascii="Calibri" w:eastAsia="Times New Roman" w:hAnsi="Calibri" w:cs="Times New Roman"/>
+                <w:color w:val="000000"/>
+              </w:rPr>
+            </w:pPr>
+            <w:r>
+              <w:rPr>
+                <w:rFonts w:ascii="Calibri" w:eastAsia="Times New Roman" w:hAnsi="Calibri" w:cs="Times New Roman"/>
+                <w:color w:val="000000"/>
+              </w:rPr>
+              <w:t>3</w:t>
+            </w:r>
+          </w:p>
+        </w:tc>
+        <w:tc>
+          <w:tcPr>
+            <w:tcW w:w="0" w:type="auto"/>
+            <w:tcBorders>
+              <w:top w:val="nil"/>
+              <w:left w:val="nil"/>
+              <w:bottom w:val="single" w:sz="4" w:space="0" w:color="auto"/>
+              <w:right w:val="single" w:sz="4" w:space="0" w:color="auto"/>
+            </w:tcBorders>
+            <w:shd w:val="clear" w:color="auto" w:fill="auto"/>
+            <w:noWrap/>
+            <w:vAlign w:val="bottom"/>
+            <w:hideMark/>
+          </w:tcPr>
+          <w:p>
+            <w:pPr>
+              <w:spacing w:after="0" w:line="240" w:lineRule="auto"/>
+              <w:jc w:val="right"/>
+              <w:rPr>
+                <w:rFonts w:ascii="Calibri" w:eastAsia="Times New Roman" w:hAnsi="Calibri" w:cs="Times New Roman"/>
+                <w:color w:val="000000"/>
+              </w:rPr>
+            </w:pPr>
+            <w:r>
+              <w:rPr>
+                <w:rFonts w:ascii="Calibri" w:eastAsia="Times New Roman" w:hAnsi="Calibri" w:cs="Times New Roman"/>
+                <w:color w:val="000000"/>
+              </w:rPr>
+              <w:t>-1</w:t>
+            </w:r>
+          </w:p>
+        </w:tc>
+        <w:tc>
+          <w:tcPr>
+            <w:tcW w:w="0" w:type="auto"/>
+            <w:tcBorders>
+              <w:top w:val="nil"/>
+              <w:left w:val="nil"/>
+              <w:bottom w:val="single" w:sz="4" w:space="0" w:color="auto"/>
+              <w:right w:val="single" w:sz="4" w:space="0" w:color="auto"/>
+            </w:tcBorders>
+            <w:shd w:val="clear" w:color="auto" w:fill="auto"/>
+            <w:noWrap/>
+            <w:vAlign w:val="bottom"/>
+            <w:hideMark/>
+          </w:tcPr>
+          <w:p>
+            <w:pPr>
+              <w:spacing w:after="0" w:line="240" w:lineRule="auto"/>
+              <w:jc w:val="right"/>
+              <w:rPr>
+                <w:rFonts w:ascii="Calibri" w:eastAsia="Times New Roman" w:hAnsi="Calibri" w:cs="Times New Roman"/>
+                <w:color w:val="000000"/>
+              </w:rPr>
+            </w:pPr>
+            <w:r>
+              <w:rPr>
+                <w:rFonts w:ascii="Calibri" w:eastAsia="Times New Roman" w:hAnsi="Calibri" w:cs="Times New Roman"/>
+                <w:color w:val="000000"/>
+              </w:rPr>
+              <w:t>14</w:t>
+            </w:r>
+          </w:p>
+        </w:tc>
+        <w:tc>
+          <w:tcPr>
+            <w:tcW w:w="0" w:type="auto"/>
+            <w:tcBorders>
+              <w:top w:val="nil"/>
+              <w:left w:val="nil"/>
+              <w:bottom w:val="single" w:sz="4" w:space="0" w:color="auto"/>
+              <w:right w:val="single" w:sz="4" w:space="0" w:color="auto"/>
+            </w:tcBorders>
+            <w:shd w:val="clear" w:color="auto" w:fill="auto"/>
+            <w:noWrap/>
+            <w:vAlign w:val="bottom"/>
+            <w:hideMark/>
+          </w:tcPr>
+          <w:p>
+            <w:pPr>
+              <w:spacing w:after="0" w:line="240" w:lineRule="auto"/>
+              <w:rPr>
+                <w:rFonts w:ascii="Calibri" w:eastAsia="Times New Roman" w:hAnsi="Calibri" w:cs="Times New Roman"/>
+                <w:color w:val="000000"/>
+              </w:rPr>
+            </w:pPr>
+            <w:r>
+              <w:rPr>
+                <w:rFonts w:ascii="Calibri" w:eastAsia="Times New Roman" w:hAnsi="Calibri" w:cs="Times New Roman"/>
+                <w:color w:val="000000"/>
+              </w:rPr>
+              <w:t xml:space="preserve"> counterclockwise </w:t>
+            </w:r>
+          </w:p>
+        </w:tc>
+      </w:tr>
+      <w:tr>
+        <w:trPr>
+          <w:trHeight w:val="288"/>
+        </w:trPr>
+        <w:tc>
+          <w:tcPr>
+            <w:tcW w:w="0" w:type="auto"/>
+            <w:tcBorders>
+              <w:top w:val="nil"/>
+              <w:left w:val="single" w:sz="4" w:space="0" w:color="auto"/>
+              <w:bottom w:val="single" w:sz="4" w:space="0" w:color="auto"/>
+              <w:right w:val="single" w:sz="4" w:space="0" w:color="auto"/>
+            </w:tcBorders>
+            <w:shd w:val="clear" w:color="auto" w:fill="auto"/>
+            <w:noWrap/>
+            <w:vAlign w:val="bottom"/>
+            <w:hideMark/>
+          </w:tcPr>
+          <w:p>
+            <w:pPr>
+              <w:spacing w:after="0" w:line="240" w:lineRule="auto"/>
+              <w:rPr>
+                <w:rFonts w:ascii="Calibri" w:eastAsia="Times New Roman" w:hAnsi="Calibri" w:cs="Times New Roman"/>
+                <w:b/>
+                <w:bCs/>
+                <w:color w:val="000000"/>
+              </w:rPr>
+            </w:pPr>
+            <w:r>
+              <w:rPr>
+                <w:rFonts w:ascii="Calibri" w:eastAsia="Times New Roman" w:hAnsi="Calibri" w:cs="Times New Roman"/>
+                <w:b/>
+                <w:bCs/>
+                <w:color w:val="000000"/>
+              </w:rPr>
+              <w:t>C1</w:t>
+            </w:r>
+          </w:p>
+        </w:tc>
+        <w:tc>
+          <w:tcPr>
+            <w:tcW w:w="0" w:type="auto"/>
+            <w:tcBorders>
+              <w:top w:val="nil"/>
+              <w:left w:val="nil"/>
+              <w:bottom w:val="single" w:sz="4" w:space="0" w:color="auto"/>
+              <w:right w:val="single" w:sz="4" w:space="0" w:color="auto"/>
+            </w:tcBorders>
+            <w:shd w:val="clear" w:color="auto" w:fill="auto"/>
+            <w:noWrap/>
+            <w:vAlign w:val="bottom"/>
+            <w:hideMark/>
+          </w:tcPr>
+          <w:p>
+            <w:pPr>
+              <w:spacing w:after="0" w:line="240" w:lineRule="auto"/>
+              <w:jc w:val="right"/>
+              <w:rPr>
+                <w:rFonts w:ascii="Calibri" w:eastAsia="Times New Roman" w:hAnsi="Calibri" w:cs="Times New Roman"/>
+                <w:color w:val="000000"/>
+              </w:rPr>
+            </w:pPr>
+            <w:r>
+              <w:rPr>
+                <w:rFonts w:ascii="Calibri" w:eastAsia="Times New Roman" w:hAnsi="Calibri" w:cs="Times New Roman"/>
+                <w:color w:val="000000"/>
+              </w:rPr>
+              <w:t>-1</w:t>
+            </w:r>
+          </w:p>
+        </w:tc>
+        <w:tc>
+          <w:tcPr>
+            <w:tcW w:w="0" w:type="auto"/>
+            <w:tcBorders>
+              <w:top w:val="nil"/>
+              <w:left w:val="nil"/>
+              <w:bottom w:val="single" w:sz="4" w:space="0" w:color="auto"/>
+              <w:right w:val="single" w:sz="4" w:space="0" w:color="auto"/>
+            </w:tcBorders>
+            <w:shd w:val="clear" w:color="auto" w:fill="auto"/>
+            <w:noWrap/>
+            <w:vAlign w:val="bottom"/>
+            <w:hideMark/>
+          </w:tcPr>
+          <w:p>
+            <w:pPr>
+              <w:spacing w:after="0" w:line="240" w:lineRule="auto"/>
+              <w:jc w:val="right"/>
+              <w:rPr>
+                <w:rFonts w:ascii="Calibri" w:eastAsia="Times New Roman" w:hAnsi="Calibri" w:cs="Times New Roman"/>
+                <w:color w:val="000000"/>
+              </w:rPr>
+            </w:pPr>
+            <w:r>
+              <w:rPr>
+                <w:rFonts w:ascii="Calibri" w:eastAsia="Times New Roman" w:hAnsi="Calibri" w:cs="Times New Roman"/>
+                <w:color w:val="000000"/>
+              </w:rPr>
+              <w:t>3</w:t>
+            </w:r>
+          </w:p>
+        </w:tc>
+        <w:tc>
+          <w:tcPr>
+            <w:tcW w:w="0" w:type="auto"/>
+            <w:tcBorders>
+              <w:top w:val="nil"/>
+              <w:left w:val="nil"/>
+              <w:bottom w:val="single" w:sz="4" w:space="0" w:color="auto"/>
+              <w:right w:val="single" w:sz="4" w:space="0" w:color="auto"/>
+            </w:tcBorders>
+            <w:shd w:val="clear" w:color="auto" w:fill="auto"/>
+            <w:noWrap/>
+            <w:vAlign w:val="bottom"/>
+            <w:hideMark/>
+          </w:tcPr>
+          <w:p>
+            <w:pPr>
+              <w:spacing w:after="0" w:line="240" w:lineRule="auto"/>
+              <w:jc w:val="right"/>
+              <w:rPr>
+                <w:rFonts w:ascii="Calibri" w:eastAsia="Times New Roman" w:hAnsi="Calibri" w:cs="Times New Roman"/>
+                <w:color w:val="000000"/>
+              </w:rPr>
+            </w:pPr>
+            <w:r>
+              <w:rPr>
+                <w:rFonts w:ascii="Calibri" w:eastAsia="Times New Roman" w:hAnsi="Calibri" w:cs="Times New Roman"/>
+                <w:color w:val="000000"/>
+              </w:rPr>
+              <w:t>-10</w:t>
+            </w:r>
+          </w:p>
+        </w:tc>
+        <w:tc>
+          <w:tcPr>
+            <w:tcW w:w="0" w:type="auto"/>
+            <w:tcBorders>
+              <w:top w:val="nil"/>
+              <w:left w:val="nil"/>
+              <w:bottom w:val="single" w:sz="4" w:space="0" w:color="auto"/>
+              <w:right w:val="single" w:sz="4" w:space="0" w:color="auto"/>
+            </w:tcBorders>
+            <w:shd w:val="clear" w:color="auto" w:fill="auto"/>
+            <w:noWrap/>
+            <w:vAlign w:val="bottom"/>
+            <w:hideMark/>
+          </w:tcPr>
+          <w:p>
+            <w:pPr>
+              <w:spacing w:after="0" w:line="240" w:lineRule="auto"/>
+              <w:rPr>
+                <w:rFonts w:ascii="Calibri" w:eastAsia="Times New Roman" w:hAnsi="Calibri" w:cs="Times New Roman"/>
+                <w:color w:val="000000"/>
+              </w:rPr>
+            </w:pPr>
+            <w:r>
+              <w:rPr>
+                <w:rFonts w:ascii="Calibri" w:eastAsia="Times New Roman" w:hAnsi="Calibri" w:cs="Times New Roman"/>
+                <w:color w:val="000000"/>
+              </w:rPr>
+              <w:t xml:space="preserve"> clockwise </w:t>
+            </w:r>
+          </w:p>
+        </w:tc>
+      </w:tr>
+      <w:tr>
+        <w:trPr>
+          <w:trHeight w:val="288"/>
+        </w:trPr>
+        <w:tc>
+          <w:tcPr>
+            <w:tcW w:w="0" w:type="auto"/>
+            <w:tcBorders>
+              <w:top w:val="nil"/>
+              <w:left w:val="single" w:sz="4" w:space="0" w:color="auto"/>
+              <w:bottom w:val="single" w:sz="4" w:space="0" w:color="auto"/>
+              <w:right w:val="single" w:sz="4" w:space="0" w:color="auto"/>
+            </w:tcBorders>
+            <w:shd w:val="clear" w:color="auto" w:fill="auto"/>
+            <w:noWrap/>
+            <w:vAlign w:val="bottom"/>
+            <w:hideMark/>
+          </w:tcPr>
+          <w:p>
+            <w:pPr>
+              <w:spacing w:after="0" w:line="240" w:lineRule="auto"/>
+              <w:rPr>
+                <w:rFonts w:ascii="Calibri" w:eastAsia="Times New Roman" w:hAnsi="Calibri" w:cs="Times New Roman"/>
+                <w:b/>
+                <w:bCs/>
+                <w:color w:val="000000"/>
+              </w:rPr>
+            </w:pPr>
+            <w:r>
+              <w:rPr>
+                <w:rFonts w:ascii="Calibri" w:eastAsia="Times New Roman" w:hAnsi="Calibri" w:cs="Times New Roman"/>
+                <w:b/>
+                <w:bCs/>
+                <w:color w:val="000000"/>
+              </w:rPr>
+              <w:t>C2</w:t>
+            </w:r>
+          </w:p>
+        </w:tc>
+        <w:tc>
+          <w:tcPr>
+            <w:tcW w:w="0" w:type="auto"/>
+            <w:tcBorders>
+              <w:top w:val="nil"/>
+              <w:left w:val="nil"/>
+              <w:bottom w:val="single" w:sz="4" w:space="0" w:color="auto"/>
+              <w:right w:val="single" w:sz="4" w:space="0" w:color="auto"/>
+            </w:tcBorders>
+            <w:shd w:val="clear" w:color="auto" w:fill="auto"/>
+            <w:noWrap/>
+            <w:vAlign w:val="bottom"/>
+            <w:hideMark/>
+          </w:tcPr>
+          <w:p>
+            <w:pPr>
+              <w:spacing w:after="0" w:line="240" w:lineRule="auto"/>
+              <w:jc w:val="right"/>
+              <w:rPr>
+                <w:rFonts w:ascii="Calibri" w:eastAsia="Times New Roman" w:hAnsi="Calibri" w:cs="Times New Roman"/>
+                <w:color w:val="000000"/>
+              </w:rPr>
+            </w:pPr>
+            <w:r>
+              <w:rPr>
+                <w:rFonts w:ascii="Calibri" w:eastAsia="Times New Roman" w:hAnsi="Calibri" w:cs="Times New Roman"/>
+                <w:color w:val="000000"/>
+              </w:rPr>
+              <w:t>-1</w:t>
+            </w:r>
+          </w:p>
+        </w:tc>
+        <w:tc>
+          <w:tcPr>
+            <w:tcW w:w="0" w:type="auto"/>
+            <w:tcBorders>
+              <w:top w:val="nil"/>
+              <w:left w:val="nil"/>
+              <w:bottom w:val="single" w:sz="4" w:space="0" w:color="auto"/>
+              <w:right w:val="single" w:sz="4" w:space="0" w:color="auto"/>
+            </w:tcBorders>
+            <w:shd w:val="clear" w:color="auto" w:fill="auto"/>
+            <w:noWrap/>
+            <w:vAlign w:val="bottom"/>
+            <w:hideMark/>
+          </w:tcPr>
+          <w:p>
+            <w:pPr>
+              <w:spacing w:after="0" w:line="240" w:lineRule="auto"/>
+              <w:jc w:val="right"/>
+              <w:rPr>
+                <w:rFonts w:ascii="Calibri" w:eastAsia="Times New Roman" w:hAnsi="Calibri" w:cs="Times New Roman"/>
+                <w:color w:val="000000"/>
+              </w:rPr>
+            </w:pPr>
+            <w:r>
+              <w:rPr>
+                <w:rFonts w:ascii="Calibri" w:eastAsia="Times New Roman" w:hAnsi="Calibri" w:cs="Times New Roman"/>
+                <w:color w:val="000000"/>
+              </w:rPr>
+              <w:t>-3</w:t>
+            </w:r>
+          </w:p>
+        </w:tc>
+        <w:tc>
+          <w:tcPr>
+            <w:tcW w:w="0" w:type="auto"/>
+            <w:tcBorders>
+              <w:top w:val="nil"/>
+              <w:left w:val="nil"/>
+              <w:bottom w:val="single" w:sz="4" w:space="0" w:color="auto"/>
+              <w:right w:val="single" w:sz="4" w:space="0" w:color="auto"/>
+            </w:tcBorders>
+            <w:shd w:val="clear" w:color="auto" w:fill="auto"/>
+            <w:noWrap/>
+            <w:vAlign w:val="bottom"/>
+            <w:hideMark/>
+          </w:tcPr>
+          <w:p>
+            <w:pPr>
+              <w:spacing w:after="0" w:line="240" w:lineRule="auto"/>
+              <w:jc w:val="right"/>
+              <w:rPr>
+                <w:rFonts w:ascii="Calibri" w:eastAsia="Times New Roman" w:hAnsi="Calibri" w:cs="Times New Roman"/>
+                <w:color w:val="000000"/>
+              </w:rPr>
+            </w:pPr>
+            <w:r>
+              <w:rPr>
+                <w:rFonts w:ascii="Calibri" w:eastAsia="Times New Roman" w:hAnsi="Calibri" w:cs="Times New Roman"/>
+                <w:color w:val="000000"/>
+              </w:rPr>
+              <w:t>2</w:t>
+            </w:r>
+          </w:p>
+        </w:tc>
+        <w:tc>
+          <w:tcPr>
+            <w:tcW w:w="0" w:type="auto"/>
+            <w:tcBorders>
+              <w:top w:val="nil"/>
+              <w:left w:val="nil"/>
+              <w:bottom w:val="single" w:sz="4" w:space="0" w:color="auto"/>
+              <w:right w:val="single" w:sz="4" w:space="0" w:color="auto"/>
+            </w:tcBorders>
+            <w:shd w:val="clear" w:color="auto" w:fill="auto"/>
+            <w:noWrap/>
+            <w:vAlign w:val="bottom"/>
+            <w:hideMark/>
+          </w:tcPr>
+          <w:p>
+            <w:pPr>
+              <w:spacing w:after="0" w:line="240" w:lineRule="auto"/>
+              <w:rPr>
+                <w:rFonts w:ascii="Calibri" w:eastAsia="Times New Roman" w:hAnsi="Calibri" w:cs="Times New Roman"/>
+                <w:color w:val="000000"/>
+              </w:rPr>
+            </w:pPr>
+            <w:r>
+              <w:rPr>
+                <w:rFonts w:ascii="Calibri" w:eastAsia="Times New Roman" w:hAnsi="Calibri" w:cs="Times New Roman"/>
+                <w:color w:val="000000"/>
+              </w:rPr>
+              <w:t xml:space="preserve"> counterclockwise </w:t>
+            </w:r>
+          </w:p>
+        </w:tc>
+      </w:tr>
+    </w:tbl>
+    <w:p/>
+    <w:p>
+      <w:r>
+        <w:t>So to summarize</w:t>
       </w:r>
       <w:r>
         <w:t xml:space="preserve">. </w:t>
-      </w:r>
-      <w:r>
-        <w:t xml:space="preserve">A Doppler radar works on the same principal </w:t>
-      </w:r>
-      <w:r>
-        <w:t xml:space="preserve">as our train example </w:t>
-      </w:r>
-      <w:r>
-        <w:t xml:space="preserve">except that instead of </w:t>
-      </w:r>
-      <w:r>
-        <w:t xml:space="preserve">just receiving a signal, it also sources it by sending a radio wave </w:t>
-      </w:r>
-      <w:r>
-        <w:t xml:space="preserve">as a reference </w:t>
-      </w:r>
-      <w:r>
-        <w:t>and listening to the response</w:t>
-      </w:r>
-      <w:r>
-        <w:t xml:space="preserve"> as it is reflected by a target</w:t>
-      </w:r>
-      <w:r>
-        <w:t>.</w:t>
-      </w:r>
-    </w:p>
-    <w:p>
-      <w:r>
-        <w:t>Radars in general can be used for measuring range and</w:t>
-      </w:r>
-      <w:r>
-        <w:t xml:space="preserve"> speed</w:t>
-      </w:r>
-      <w:r>
-        <w:t xml:space="preserve">. They can do this by </w:t>
-      </w:r>
-      <w:r>
-        <w:t>measuring how long it took for the reference signal to return (distance) and the difference in frequency between reference and response (speed</w:t>
-      </w:r>
-      <w:r>
-        <w:t xml:space="preserve"> and direction</w:t>
-      </w:r>
-      <w:r>
-        <w:t xml:space="preserve">). The problem for a low-power application like ours is that the speed of light is so large that measuring the reference and return times </w:t>
-      </w:r>
-      <w:r>
-        <w:t xml:space="preserve">and frequencies </w:t>
-      </w:r>
-      <w:r>
-        <w:t xml:space="preserve">accurately requires a lot more computing power than a battery can sustain for very long. </w:t>
-      </w:r>
-    </w:p>
-    <w:p>
-      <w:r>
-        <w:t xml:space="preserve">To spell this out some, light takes about 1 nanosecond to travel 1 foot </w:t>
-      </w:r>
-      <w:hyperlink r:id="rId14" w:history="1">
-        <w:r>
-          <w:rPr>
-            <w:rStyle w:val="Hyperlink"/>
-          </w:rPr>
-          <w:t>http://en.wikipedia.org/wiki/Nanosecond</w:t>
-        </w:r>
-      </w:hyperlink>
-      <w:r>
-        <w:t xml:space="preserve">. </w:t>
-      </w:r>
-      <w:r>
-        <w:t xml:space="preserve">To measure the round-trip time </w:t>
-      </w:r>
-      <w:r>
-        <w:t xml:space="preserve">to a foot of resolution </w:t>
-      </w:r>
-      <w:r>
-        <w:t xml:space="preserve">would require a clock running at </w:t>
-      </w:r>
-      <w:r>
-        <w:t>2</w:t>
-      </w:r>
-      <w:r>
-        <w:t xml:space="preserve"> GHz. </w:t>
-      </w:r>
-      <w:r>
-        <w:t>That’s because the signal has to make a round-trip, so a difference of ½ foot distance means 1 foot round-trip difference. So to get distance to the nearest foot *** huh ***</w:t>
-      </w:r>
-    </w:p>
-    <w:p>
-      <w:r>
-        <w:t>This puts us into the PC range</w:t>
-      </w:r>
-      <w:r>
-        <w:t>, with corresponding power requirements</w:t>
-      </w:r>
-      <w:r>
-        <w:t>. By contrast, the Arduino UNO R3 has a 16 MHz clock, less than 2% that speed.</w:t>
-      </w:r>
-      <w:r>
-        <w:t xml:space="preserve"> </w:t>
-      </w:r>
-      <w:r>
-        <w:t>Since Hence if we i</w:t>
-      </w:r>
-      <w:r>
-        <w:t xml:space="preserve">f we tried to use the Arduino clock to measure round-trip time we’d be at </w:t>
-      </w:r>
-      <w:r>
-        <w:t>100</w:t>
-      </w:r>
-      <w:r>
-        <w:t xml:space="preserve"> feet of resolution.</w:t>
-      </w:r>
-      <w:r>
-        <w:t xml:space="preserve"> That is, we’d only know the target’s location to within 100 feet. </w:t>
-      </w:r>
-    </w:p>
-    <w:p>
-      <w:r>
-        <w:t>Doppler radars can be continuous-wave or pulsed. Continuous wave radars, as the term implies, have the transmitter on all the time. This is popular for some applications because it’s inexpensive. However, having the transmitter on all the time means that the receiver has to be isolated to avoid interference. A typical application is a police vehicle speed radar where the transmitter signal is narrowly focused so it does not broadcast directly to the receiver.</w:t>
-      </w:r>
-      <w:r>
-        <w:t xml:space="preserve"> In addition, having the transmitter </w:t>
-      </w:r>
-      <w:r>
-        <w:t xml:space="preserve">and receiver </w:t>
-      </w:r>
-      <w:r>
-        <w:t xml:space="preserve">on all the time takes energy, </w:t>
-      </w:r>
-      <w:r>
-        <w:t xml:space="preserve">with negative impact </w:t>
-      </w:r>
-      <w:r>
-        <w:t>for low-power applications.</w:t>
-      </w:r>
-    </w:p>
-    <w:p>
-      <w:r>
-        <w:t>*** a police radar measures the speed of a target; other than directionality issues, why couldn’t we do the same? ***</w:t>
-      </w:r>
-    </w:p>
-    <w:p>
-      <w:r>
-        <w:t xml:space="preserve">To avoid dealing with the interference between transmitter and receiver incurred by continuous wave (and, as a bonus, to save power), we use a pulsed Doppler approach. </w:t>
-      </w:r>
-      <w:r>
-        <w:t xml:space="preserve">We’re not going to try to measure frequency change or round-trip time since that takes too much power. What we can do instead with low power is to determine where a target is relative to a wavelength. </w:t>
-      </w:r>
-      <w:r>
-        <w:t xml:space="preserve">We can </w:t>
-      </w:r>
-      <w:r>
-        <w:t>leverage the fact that when we get a return signal, we can mix it with the reference signal and tell how much out of phase the return is.</w:t>
-      </w:r>
-    </w:p>
-    <w:p>
-      <w:r>
-        <w:t xml:space="preserve">The Bumblebee radar transmits at a frequency of 5.8 GHz; this amounts to a wavelength (peak-to-peak distance) of about 5.2 cm. Now suppose the target is stationary at, say, 5.2 meters from the radar: exactly 100 times 5.2 cm. </w:t>
-      </w:r>
-      <w:r>
-        <w:t xml:space="preserve">Assuming an ideal environment, </w:t>
-      </w:r>
-      <w:r>
-        <w:t>the wave will travel 5.2 meters out and 5.2 meters back, for a total distance of 10.4 meters. Since 10.4 meters is exactly 200 * 5.2 cm, the return wave will, at the radar, look just like the reference.</w:t>
-      </w:r>
-      <w:r>
-        <w:t xml:space="preserve"> See the figure below</w:t>
-      </w:r>
-      <w:r>
-        <w:t>, where the blue is the reference and the red is the return</w:t>
-      </w:r>
-      <w:r>
-        <w:t xml:space="preserve">: </w:t>
-      </w:r>
-    </w:p>
-    <w:p>
-      <w:r>
-        <w:t>&lt;&lt; also need a figure showing a wave leaving and returning &gt;&gt;</w:t>
-      </w:r>
-    </w:p>
-    <w:p>
-      <w:r>
-        <w:rPr>
-          <w:noProof/>
-        </w:rPr>
-        <w:lastRenderedPageBreak/>
-        <w:drawing>
-          <wp:inline distT="0" distB="0" distL="0" distR="0">
-            <wp:extent cx="3651250" cy="2743200"/>
-            <wp:effectExtent l="0" t="0" r="6350" b="0"/>
-            <wp:docPr id="24" name="Picture 24"/>
-            <wp:cNvGraphicFramePr>
-              <a:graphicFrameLocks xmlns:a="http://schemas.openxmlformats.org/drawingml/2006/main" noChangeAspect="1"/>
-            </wp:cNvGraphicFramePr>
-            <a:graphic xmlns:a="http://schemas.openxmlformats.org/drawingml/2006/main">
-              <a:graphicData uri="http://schemas.openxmlformats.org/drawingml/2006/picture">
-                <pic:pic xmlns:pic="http://schemas.openxmlformats.org/drawingml/2006/picture">
-                  <pic:nvPicPr>
-                    <pic:cNvPr id="0" name="Picture 10"/>
-                    <pic:cNvPicPr>
-                      <a:picLocks noChangeAspect="1" noChangeArrowheads="1"/>
-                    </pic:cNvPicPr>
-                  </pic:nvPicPr>
-                  <pic:blipFill>
-                    <a:blip r:embed="rId15" cstate="print">
-                      <a:extLst>
-                        <a:ext uri="{28A0092B-C50C-407E-A947-70E740481C1C}">
-                          <a14:useLocalDpi xmlns:a14="http://schemas.microsoft.com/office/drawing/2010/main" val="0"/>
-                        </a:ext>
-                      </a:extLst>
-                    </a:blip>
-                    <a:srcRect/>
-                    <a:stretch>
-                      <a:fillRect/>
-                    </a:stretch>
-                  </pic:blipFill>
-                  <pic:spPr bwMode="auto">
-                    <a:xfrm>
-                      <a:off x="0" y="0"/>
-                      <a:ext cx="3651250" cy="2743200"/>
-                    </a:xfrm>
-                    <a:prstGeom prst="rect">
-                      <a:avLst/>
-                    </a:prstGeom>
-                    <a:noFill/>
-                    <a:ln>
-                      <a:noFill/>
-                    </a:ln>
-                  </pic:spPr>
-                </pic:pic>
-              </a:graphicData>
-            </a:graphic>
-          </wp:inline>
-        </w:drawing>
-      </w:r>
-    </w:p>
-    <w:p>
-      <w:r>
-        <w:t>S</w:t>
-      </w:r>
-      <w:r>
-        <w:t xml:space="preserve">uppose the target moves 1.8 cm closer to the radar. Now the total round-trip distance is (200 * 5.2) – (2 * 1.8) = 199.5 * 5.2 cm. </w:t>
-      </w:r>
-      <w:r>
-        <w:t>So</w:t>
-      </w:r>
-      <w:r>
-        <w:t xml:space="preserve"> the wave coming back will be offset by ½ </w:t>
-      </w:r>
-      <w:r>
-        <w:t>wavelength or 180</w:t>
-      </w:r>
-      <w:r>
-        <w:rPr>
-          <w:vertAlign w:val="superscript"/>
-        </w:rPr>
-        <w:t>o</w:t>
-      </w:r>
-      <w:r>
-        <w:t xml:space="preserve"> out of phase as shown below.</w:t>
-      </w:r>
-    </w:p>
-    <w:p>
-      <w:r>
-        <w:rPr>
-          <w:noProof/>
-        </w:rPr>
-        <w:drawing>
-          <wp:inline distT="0" distB="0" distL="0" distR="0">
-            <wp:extent cx="3651250" cy="2743200"/>
-            <wp:effectExtent l="0" t="0" r="6350" b="0"/>
-            <wp:docPr id="27" name="Picture 27"/>
-            <wp:cNvGraphicFramePr>
-              <a:graphicFrameLocks xmlns:a="http://schemas.openxmlformats.org/drawingml/2006/main" noChangeAspect="1"/>
-            </wp:cNvGraphicFramePr>
-            <a:graphic xmlns:a="http://schemas.openxmlformats.org/drawingml/2006/main">
-              <a:graphicData uri="http://schemas.openxmlformats.org/drawingml/2006/picture">
-                <pic:pic xmlns:pic="http://schemas.openxmlformats.org/drawingml/2006/picture">
-                  <pic:nvPicPr>
-                    <pic:cNvPr id="0" name="Picture 12"/>
-                    <pic:cNvPicPr>
-                      <a:picLocks noChangeAspect="1" noChangeArrowheads="1"/>
-                    </pic:cNvPicPr>
-                  </pic:nvPicPr>
-                  <pic:blipFill>
-                    <a:blip r:embed="rId16" cstate="print">
-                      <a:extLst>
-                        <a:ext uri="{28A0092B-C50C-407E-A947-70E740481C1C}">
-                          <a14:useLocalDpi xmlns:a14="http://schemas.microsoft.com/office/drawing/2010/main" val="0"/>
-                        </a:ext>
-                      </a:extLst>
-                    </a:blip>
-                    <a:srcRect/>
-                    <a:stretch>
-                      <a:fillRect/>
-                    </a:stretch>
-                  </pic:blipFill>
-                  <pic:spPr bwMode="auto">
-                    <a:xfrm>
-                      <a:off x="0" y="0"/>
-                      <a:ext cx="3651250" cy="2743200"/>
-                    </a:xfrm>
-                    <a:prstGeom prst="rect">
-                      <a:avLst/>
-                    </a:prstGeom>
-                    <a:noFill/>
-                    <a:ln>
-                      <a:noFill/>
-                    </a:ln>
-                  </pic:spPr>
-                </pic:pic>
-              </a:graphicData>
-            </a:graphic>
-          </wp:inline>
-        </w:drawing>
-      </w:r>
-    </w:p>
-    <w:p>
-      <w:r>
-        <w:t>What we’re interested in is the phase difference between the signal and the return. So s</w:t>
-      </w:r>
-      <w:r>
-        <w:t xml:space="preserve">uppose we take the reference signal and </w:t>
-      </w:r>
-      <w:r>
-        <w:t xml:space="preserve">mix it </w:t>
-      </w:r>
-      <w:r>
-        <w:t>with the return. Since waveforms add, we wind u</w:t>
-      </w:r>
-      <w:r>
-        <w:t>p with the following composites depending on where the target is in the 2.6 cm interval.</w:t>
-      </w:r>
-    </w:p>
-    <w:p>
-      <w:r>
-        <w:rPr>
-          <w:noProof/>
-        </w:rPr>
-        <w:lastRenderedPageBreak/>
-        <w:drawing>
-          <wp:inline distT="0" distB="0" distL="0" distR="0">
-            <wp:extent cx="2381250" cy="2743200"/>
-            <wp:effectExtent l="0" t="0" r="0" b="0"/>
-            <wp:docPr id="11" name="Picture 11"/>
-            <wp:cNvGraphicFramePr>
-              <a:graphicFrameLocks xmlns:a="http://schemas.openxmlformats.org/drawingml/2006/main" noChangeAspect="1"/>
-            </wp:cNvGraphicFramePr>
-            <a:graphic xmlns:a="http://schemas.openxmlformats.org/drawingml/2006/main">
-              <a:graphicData uri="http://schemas.openxmlformats.org/drawingml/2006/picture">
-                <pic:pic xmlns:pic="http://schemas.openxmlformats.org/drawingml/2006/picture">
-                  <pic:nvPicPr>
-                    <pic:cNvPr id="0" name="Picture 2"/>
-                    <pic:cNvPicPr>
-                      <a:picLocks noChangeAspect="1" noChangeArrowheads="1"/>
-                    </pic:cNvPicPr>
-                  </pic:nvPicPr>
-                  <pic:blipFill>
-                    <a:blip r:embed="rId17" cstate="print">
-                      <a:extLst>
-                        <a:ext uri="{28A0092B-C50C-407E-A947-70E740481C1C}">
-                          <a14:useLocalDpi xmlns:a14="http://schemas.microsoft.com/office/drawing/2010/main" val="0"/>
-                        </a:ext>
-                      </a:extLst>
-                    </a:blip>
-                    <a:srcRect/>
-                    <a:stretch>
-                      <a:fillRect/>
-                    </a:stretch>
-                  </pic:blipFill>
-                  <pic:spPr bwMode="auto">
-                    <a:xfrm>
-                      <a:off x="0" y="0"/>
-                      <a:ext cx="2381250" cy="2743200"/>
-                    </a:xfrm>
-                    <a:prstGeom prst="rect">
-                      <a:avLst/>
-                    </a:prstGeom>
-                    <a:noFill/>
-                    <a:ln>
-                      <a:noFill/>
-                    </a:ln>
-                  </pic:spPr>
-                </pic:pic>
-              </a:graphicData>
-            </a:graphic>
-          </wp:inline>
-        </w:drawing>
-      </w:r>
-      <w:r>
-        <w:t xml:space="preserve"> </w:t>
-      </w:r>
-      <w:r>
-        <w:rPr>
-          <w:noProof/>
-        </w:rPr>
-        <w:drawing>
-          <wp:inline distT="0" distB="0" distL="0" distR="0">
-            <wp:extent cx="2381250" cy="2743200"/>
-            <wp:effectExtent l="0" t="0" r="0" b="0"/>
-            <wp:docPr id="12" name="Picture 12"/>
-            <wp:cNvGraphicFramePr>
-              <a:graphicFrameLocks xmlns:a="http://schemas.openxmlformats.org/drawingml/2006/main" noChangeAspect="1"/>
-            </wp:cNvGraphicFramePr>
-            <a:graphic xmlns:a="http://schemas.openxmlformats.org/drawingml/2006/main">
-              <a:graphicData uri="http://schemas.openxmlformats.org/drawingml/2006/picture">
-                <pic:pic xmlns:pic="http://schemas.openxmlformats.org/drawingml/2006/picture">
-                  <pic:nvPicPr>
-                    <pic:cNvPr id="0" name="Picture 3"/>
-                    <pic:cNvPicPr>
-                      <a:picLocks noChangeAspect="1" noChangeArrowheads="1"/>
-                    </pic:cNvPicPr>
-                  </pic:nvPicPr>
-                  <pic:blipFill>
-                    <a:blip r:embed="rId18" cstate="print">
-                      <a:extLst>
-                        <a:ext uri="{28A0092B-C50C-407E-A947-70E740481C1C}">
-                          <a14:useLocalDpi xmlns:a14="http://schemas.microsoft.com/office/drawing/2010/main" val="0"/>
-                        </a:ext>
-                      </a:extLst>
-                    </a:blip>
-                    <a:srcRect/>
-                    <a:stretch>
-                      <a:fillRect/>
-                    </a:stretch>
-                  </pic:blipFill>
-                  <pic:spPr bwMode="auto">
-                    <a:xfrm>
-                      <a:off x="0" y="0"/>
-                      <a:ext cx="2381250" cy="2743200"/>
-                    </a:xfrm>
-                    <a:prstGeom prst="rect">
-                      <a:avLst/>
-                    </a:prstGeom>
-                    <a:noFill/>
-                    <a:ln>
-                      <a:noFill/>
-                    </a:ln>
-                  </pic:spPr>
-                </pic:pic>
-              </a:graphicData>
-            </a:graphic>
-          </wp:inline>
-        </w:drawing>
-      </w:r>
-      <w:r>
-        <w:t xml:space="preserve"> </w:t>
-      </w:r>
-      <w:r>
-        <w:rPr>
-          <w:noProof/>
-        </w:rPr>
-        <w:drawing>
-          <wp:inline distT="0" distB="0" distL="0" distR="0">
-            <wp:extent cx="2381250" cy="2743200"/>
-            <wp:effectExtent l="0" t="0" r="0" b="0"/>
-            <wp:docPr id="13" name="Picture 13"/>
-            <wp:cNvGraphicFramePr>
-              <a:graphicFrameLocks xmlns:a="http://schemas.openxmlformats.org/drawingml/2006/main" noChangeAspect="1"/>
-            </wp:cNvGraphicFramePr>
-            <a:graphic xmlns:a="http://schemas.openxmlformats.org/drawingml/2006/main">
-              <a:graphicData uri="http://schemas.openxmlformats.org/drawingml/2006/picture">
-                <pic:pic xmlns:pic="http://schemas.openxmlformats.org/drawingml/2006/picture">
-                  <pic:nvPicPr>
-                    <pic:cNvPr id="0" name="Picture 4"/>
-                    <pic:cNvPicPr>
-                      <a:picLocks noChangeAspect="1" noChangeArrowheads="1"/>
-                    </pic:cNvPicPr>
-                  </pic:nvPicPr>
-                  <pic:blipFill>
-                    <a:blip r:embed="rId19" cstate="print">
-                      <a:extLst>
-                        <a:ext uri="{28A0092B-C50C-407E-A947-70E740481C1C}">
-                          <a14:useLocalDpi xmlns:a14="http://schemas.microsoft.com/office/drawing/2010/main" val="0"/>
-                        </a:ext>
-                      </a:extLst>
-                    </a:blip>
-                    <a:srcRect/>
-                    <a:stretch>
-                      <a:fillRect/>
-                    </a:stretch>
-                  </pic:blipFill>
-                  <pic:spPr bwMode="auto">
-                    <a:xfrm>
-                      <a:off x="0" y="0"/>
-                      <a:ext cx="2381250" cy="2743200"/>
-                    </a:xfrm>
-                    <a:prstGeom prst="rect">
-                      <a:avLst/>
-                    </a:prstGeom>
-                    <a:noFill/>
-                    <a:ln>
-                      <a:noFill/>
-                    </a:ln>
-                  </pic:spPr>
-                </pic:pic>
-              </a:graphicData>
-            </a:graphic>
-          </wp:inline>
-        </w:drawing>
-      </w:r>
-      <w:r>
-        <w:t xml:space="preserve"> </w:t>
-      </w:r>
-      <w:r>
-        <w:rPr>
-          <w:noProof/>
-        </w:rPr>
-        <w:drawing>
-          <wp:inline distT="0" distB="0" distL="0" distR="0">
-            <wp:extent cx="2381250" cy="2743200"/>
-            <wp:effectExtent l="0" t="0" r="0" b="0"/>
-            <wp:docPr id="15" name="Picture 15"/>
-            <wp:cNvGraphicFramePr>
-              <a:graphicFrameLocks xmlns:a="http://schemas.openxmlformats.org/drawingml/2006/main" noChangeAspect="1"/>
-            </wp:cNvGraphicFramePr>
-            <a:graphic xmlns:a="http://schemas.openxmlformats.org/drawingml/2006/main">
-              <a:graphicData uri="http://schemas.openxmlformats.org/drawingml/2006/picture">
-                <pic:pic xmlns:pic="http://schemas.openxmlformats.org/drawingml/2006/picture">
-                  <pic:nvPicPr>
-                    <pic:cNvPr id="0" name="Picture 5"/>
-                    <pic:cNvPicPr>
-                      <a:picLocks noChangeAspect="1" noChangeArrowheads="1"/>
-                    </pic:cNvPicPr>
-                  </pic:nvPicPr>
-                  <pic:blipFill>
-                    <a:blip r:embed="rId20" cstate="print">
-                      <a:extLst>
-                        <a:ext uri="{28A0092B-C50C-407E-A947-70E740481C1C}">
-                          <a14:useLocalDpi xmlns:a14="http://schemas.microsoft.com/office/drawing/2010/main" val="0"/>
-                        </a:ext>
-                      </a:extLst>
-                    </a:blip>
-                    <a:srcRect/>
-                    <a:stretch>
-                      <a:fillRect/>
-                    </a:stretch>
-                  </pic:blipFill>
-                  <pic:spPr bwMode="auto">
-                    <a:xfrm>
-                      <a:off x="0" y="0"/>
-                      <a:ext cx="2381250" cy="2743200"/>
-                    </a:xfrm>
-                    <a:prstGeom prst="rect">
-                      <a:avLst/>
-                    </a:prstGeom>
-                    <a:noFill/>
-                    <a:ln>
-                      <a:noFill/>
-                    </a:ln>
-                  </pic:spPr>
-                </pic:pic>
-              </a:graphicData>
-            </a:graphic>
-          </wp:inline>
-        </w:drawing>
-      </w:r>
-      <w:r>
-        <w:t xml:space="preserve"> </w:t>
-      </w:r>
-      <w:r>
-        <w:rPr>
-          <w:noProof/>
-        </w:rPr>
-        <w:lastRenderedPageBreak/>
-        <w:drawing>
-          <wp:inline distT="0" distB="0" distL="0" distR="0">
-            <wp:extent cx="2381250" cy="2743200"/>
-            <wp:effectExtent l="0" t="0" r="0" b="0"/>
-            <wp:docPr id="16" name="Picture 16"/>
-            <wp:cNvGraphicFramePr>
-              <a:graphicFrameLocks xmlns:a="http://schemas.openxmlformats.org/drawingml/2006/main" noChangeAspect="1"/>
-            </wp:cNvGraphicFramePr>
-            <a:graphic xmlns:a="http://schemas.openxmlformats.org/drawingml/2006/main">
-              <a:graphicData uri="http://schemas.openxmlformats.org/drawingml/2006/picture">
-                <pic:pic xmlns:pic="http://schemas.openxmlformats.org/drawingml/2006/picture">
-                  <pic:nvPicPr>
-                    <pic:cNvPr id="0" name="Picture 6"/>
-                    <pic:cNvPicPr>
-                      <a:picLocks noChangeAspect="1" noChangeArrowheads="1"/>
-                    </pic:cNvPicPr>
-                  </pic:nvPicPr>
-                  <pic:blipFill>
-                    <a:blip r:embed="rId21" cstate="print">
-                      <a:extLst>
-                        <a:ext uri="{28A0092B-C50C-407E-A947-70E740481C1C}">
-                          <a14:useLocalDpi xmlns:a14="http://schemas.microsoft.com/office/drawing/2010/main" val="0"/>
-                        </a:ext>
-                      </a:extLst>
-                    </a:blip>
-                    <a:srcRect/>
-                    <a:stretch>
-                      <a:fillRect/>
-                    </a:stretch>
-                  </pic:blipFill>
-                  <pic:spPr bwMode="auto">
-                    <a:xfrm>
-                      <a:off x="0" y="0"/>
-                      <a:ext cx="2381250" cy="2743200"/>
-                    </a:xfrm>
-                    <a:prstGeom prst="rect">
-                      <a:avLst/>
-                    </a:prstGeom>
-                    <a:noFill/>
-                    <a:ln>
-                      <a:noFill/>
-                    </a:ln>
-                  </pic:spPr>
-                </pic:pic>
-              </a:graphicData>
-            </a:graphic>
-          </wp:inline>
-        </w:drawing>
-      </w:r>
-      <w:r>
-        <w:t xml:space="preserve"> </w:t>
-      </w:r>
-      <w:r>
-        <w:rPr>
-          <w:noProof/>
-        </w:rPr>
-        <w:drawing>
-          <wp:inline distT="0" distB="0" distL="0" distR="0">
-            <wp:extent cx="2381250" cy="2743200"/>
-            <wp:effectExtent l="0" t="0" r="0" b="0"/>
-            <wp:docPr id="18" name="Picture 18"/>
-            <wp:cNvGraphicFramePr>
-              <a:graphicFrameLocks xmlns:a="http://schemas.openxmlformats.org/drawingml/2006/main" noChangeAspect="1"/>
-            </wp:cNvGraphicFramePr>
-            <a:graphic xmlns:a="http://schemas.openxmlformats.org/drawingml/2006/main">
-              <a:graphicData uri="http://schemas.openxmlformats.org/drawingml/2006/picture">
-                <pic:pic xmlns:pic="http://schemas.openxmlformats.org/drawingml/2006/picture">
-                  <pic:nvPicPr>
-                    <pic:cNvPr id="0" name="Picture 7"/>
-                    <pic:cNvPicPr>
-                      <a:picLocks noChangeAspect="1" noChangeArrowheads="1"/>
-                    </pic:cNvPicPr>
-                  </pic:nvPicPr>
-                  <pic:blipFill>
-                    <a:blip r:embed="rId22" cstate="print">
-                      <a:extLst>
-                        <a:ext uri="{28A0092B-C50C-407E-A947-70E740481C1C}">
-                          <a14:useLocalDpi xmlns:a14="http://schemas.microsoft.com/office/drawing/2010/main" val="0"/>
-                        </a:ext>
-                      </a:extLst>
-                    </a:blip>
-                    <a:srcRect/>
-                    <a:stretch>
-                      <a:fillRect/>
-                    </a:stretch>
-                  </pic:blipFill>
-                  <pic:spPr bwMode="auto">
-                    <a:xfrm>
-                      <a:off x="0" y="0"/>
-                      <a:ext cx="2381250" cy="2743200"/>
-                    </a:xfrm>
-                    <a:prstGeom prst="rect">
-                      <a:avLst/>
-                    </a:prstGeom>
-                    <a:noFill/>
-                    <a:ln>
-                      <a:noFill/>
-                    </a:ln>
-                  </pic:spPr>
-                </pic:pic>
-              </a:graphicData>
-            </a:graphic>
-          </wp:inline>
-        </w:drawing>
-      </w:r>
-      <w:r>
-        <w:t xml:space="preserve"> </w:t>
-      </w:r>
-      <w:r>
-        <w:rPr>
-          <w:noProof/>
-        </w:rPr>
-        <w:drawing>
-          <wp:inline distT="0" distB="0" distL="0" distR="0">
-            <wp:extent cx="2381250" cy="2743200"/>
-            <wp:effectExtent l="0" t="0" r="0" b="0"/>
-            <wp:docPr id="19" name="Picture 19"/>
-            <wp:cNvGraphicFramePr>
-              <a:graphicFrameLocks xmlns:a="http://schemas.openxmlformats.org/drawingml/2006/main" noChangeAspect="1"/>
-            </wp:cNvGraphicFramePr>
-            <a:graphic xmlns:a="http://schemas.openxmlformats.org/drawingml/2006/main">
-              <a:graphicData uri="http://schemas.openxmlformats.org/drawingml/2006/picture">
-                <pic:pic xmlns:pic="http://schemas.openxmlformats.org/drawingml/2006/picture">
-                  <pic:nvPicPr>
-                    <pic:cNvPr id="0" name="Picture 8"/>
-                    <pic:cNvPicPr>
-                      <a:picLocks noChangeAspect="1" noChangeArrowheads="1"/>
-                    </pic:cNvPicPr>
-                  </pic:nvPicPr>
-                  <pic:blipFill>
-                    <a:blip r:embed="rId23" cstate="print">
-                      <a:extLst>
-                        <a:ext uri="{28A0092B-C50C-407E-A947-70E740481C1C}">
-                          <a14:useLocalDpi xmlns:a14="http://schemas.microsoft.com/office/drawing/2010/main" val="0"/>
-                        </a:ext>
-                      </a:extLst>
-                    </a:blip>
-                    <a:srcRect/>
-                    <a:stretch>
-                      <a:fillRect/>
-                    </a:stretch>
-                  </pic:blipFill>
-                  <pic:spPr bwMode="auto">
-                    <a:xfrm>
-                      <a:off x="0" y="0"/>
-                      <a:ext cx="2381250" cy="2743200"/>
-                    </a:xfrm>
-                    <a:prstGeom prst="rect">
-                      <a:avLst/>
-                    </a:prstGeom>
-                    <a:noFill/>
-                    <a:ln>
-                      <a:noFill/>
-                    </a:ln>
-                  </pic:spPr>
-                </pic:pic>
-              </a:graphicData>
-            </a:graphic>
-          </wp:inline>
-        </w:drawing>
-      </w:r>
-      <w:r>
-        <w:t xml:space="preserve"> </w:t>
-      </w:r>
-      <w:r>
-        <w:rPr>
-          <w:noProof/>
-        </w:rPr>
-        <w:drawing>
-          <wp:inline distT="0" distB="0" distL="0" distR="0">
-            <wp:extent cx="2381250" cy="2743200"/>
-            <wp:effectExtent l="0" t="0" r="0" b="0"/>
-            <wp:docPr id="20" name="Picture 20"/>
-            <wp:cNvGraphicFramePr>
-              <a:graphicFrameLocks xmlns:a="http://schemas.openxmlformats.org/drawingml/2006/main" noChangeAspect="1"/>
-            </wp:cNvGraphicFramePr>
-            <a:graphic xmlns:a="http://schemas.openxmlformats.org/drawingml/2006/main">
-              <a:graphicData uri="http://schemas.openxmlformats.org/drawingml/2006/picture">
-                <pic:pic xmlns:pic="http://schemas.openxmlformats.org/drawingml/2006/picture">
-                  <pic:nvPicPr>
-                    <pic:cNvPr id="0" name="Picture 9"/>
-                    <pic:cNvPicPr>
-                      <a:picLocks noChangeAspect="1" noChangeArrowheads="1"/>
-                    </pic:cNvPicPr>
-                  </pic:nvPicPr>
-                  <pic:blipFill>
-                    <a:blip r:embed="rId24" cstate="print">
-                      <a:extLst>
-                        <a:ext uri="{28A0092B-C50C-407E-A947-70E740481C1C}">
-                          <a14:useLocalDpi xmlns:a14="http://schemas.microsoft.com/office/drawing/2010/main" val="0"/>
-                        </a:ext>
-                      </a:extLst>
-                    </a:blip>
-                    <a:srcRect/>
-                    <a:stretch>
-                      <a:fillRect/>
-                    </a:stretch>
-                  </pic:blipFill>
-                  <pic:spPr bwMode="auto">
-                    <a:xfrm>
-                      <a:off x="0" y="0"/>
-                      <a:ext cx="2381250" cy="2743200"/>
-                    </a:xfrm>
-                    <a:prstGeom prst="rect">
-                      <a:avLst/>
-                    </a:prstGeom>
-                    <a:noFill/>
-                    <a:ln>
-                      <a:noFill/>
-                    </a:ln>
-                  </pic:spPr>
-                </pic:pic>
-              </a:graphicData>
-            </a:graphic>
-          </wp:inline>
-        </w:drawing>
-      </w:r>
-      <w:r>
-        <w:rPr>
-          <w:noProof/>
-        </w:rPr>
-        <w:t xml:space="preserve"> </w:t>
-      </w:r>
-      <w:r>
-        <w:rPr>
-          <w:noProof/>
-        </w:rPr>
-        <w:lastRenderedPageBreak/>
-        <w:drawing>
-          <wp:inline distT="0" distB="0" distL="0" distR="0">
-            <wp:extent cx="2381250" cy="2743200"/>
-            <wp:effectExtent l="0" t="0" r="0" b="0"/>
-            <wp:docPr id="26" name="Picture 26"/>
-            <wp:cNvGraphicFramePr>
-              <a:graphicFrameLocks xmlns:a="http://schemas.openxmlformats.org/drawingml/2006/main" noChangeAspect="1"/>
-            </wp:cNvGraphicFramePr>
-            <a:graphic xmlns:a="http://schemas.openxmlformats.org/drawingml/2006/main">
-              <a:graphicData uri="http://schemas.openxmlformats.org/drawingml/2006/picture">
-                <pic:pic xmlns:pic="http://schemas.openxmlformats.org/drawingml/2006/picture">
-                  <pic:nvPicPr>
-                    <pic:cNvPr id="0" name="Picture 11"/>
-                    <pic:cNvPicPr>
-                      <a:picLocks noChangeAspect="1" noChangeArrowheads="1"/>
-                    </pic:cNvPicPr>
-                  </pic:nvPicPr>
-                  <pic:blipFill>
-                    <a:blip r:embed="rId25" cstate="print">
-                      <a:extLst>
-                        <a:ext uri="{28A0092B-C50C-407E-A947-70E740481C1C}">
-                          <a14:useLocalDpi xmlns:a14="http://schemas.microsoft.com/office/drawing/2010/main" val="0"/>
-                        </a:ext>
-                      </a:extLst>
-                    </a:blip>
-                    <a:srcRect/>
-                    <a:stretch>
-                      <a:fillRect/>
-                    </a:stretch>
-                  </pic:blipFill>
-                  <pic:spPr bwMode="auto">
-                    <a:xfrm>
-                      <a:off x="0" y="0"/>
-                      <a:ext cx="2381250" cy="2743200"/>
-                    </a:xfrm>
-                    <a:prstGeom prst="rect">
-                      <a:avLst/>
-                    </a:prstGeom>
-                    <a:noFill/>
-                    <a:ln>
-                      <a:noFill/>
-                    </a:ln>
-                  </pic:spPr>
-                </pic:pic>
-              </a:graphicData>
-            </a:graphic>
-          </wp:inline>
-        </w:drawing>
-      </w:r>
-    </w:p>
-    <w:p>
-      <w:r>
-        <w:t>We can see that as the target moves closer to the radar, the combined waveforms will change until the target reaches 2.6 cm closer. Then it starts all over again. We can’t tell how far away the target is but we can tell where in a wavelength it is.</w:t>
-      </w:r>
-      <w:r>
-        <w:t xml:space="preserve"> (*** how exactly? Values after 180 start looking like those before, in reverse ***)</w:t>
-      </w:r>
-    </w:p>
-    <w:p>
-      <w:r>
-        <w:t xml:space="preserve">So how do we do this in practice? </w:t>
-      </w:r>
-      <w:r>
-        <w:t>Broadly, the process is as follows:</w:t>
       </w:r>
     </w:p>
     <w:p>
@@ -2271,11 +2715,14 @@
         <w:pStyle w:val="ListParagraph"/>
         <w:numPr>
           <w:ilvl w:val="0"/>
-          <w:numId w:val="6"/>
+          <w:numId w:val="9"/>
         </w:numPr>
       </w:pPr>
       <w:r>
-        <w:t>The transmitter is turned on and transmits a 5.8 GHz wave for 30 ns (nanoseconds).</w:t>
+        <w:t xml:space="preserve">If </w:t>
+      </w:r>
+      <w:r>
+        <w:t>LHS is positive and P.Q is negative and C.Q is positive then we have a cut in the clockwise direction.</w:t>
       </w:r>
     </w:p>
     <w:p>
@@ -2283,382 +2730,43 @@
         <w:pStyle w:val="ListParagraph"/>
         <w:numPr>
           <w:ilvl w:val="0"/>
-          <w:numId w:val="6"/>
+          <w:numId w:val="9"/>
         </w:numPr>
       </w:pPr>
       <w:r>
-        <w:t>The transmitter is turned off for 16 ns.</w:t>
-      </w:r>
-    </w:p>
-    <w:p>
-      <w:pPr>
-        <w:pStyle w:val="ListParagraph"/>
-        <w:numPr>
-          <w:ilvl w:val="0"/>
-          <w:numId w:val="6"/>
-        </w:numPr>
-      </w:pPr>
-      <w:r>
-        <w:t xml:space="preserve"> The transmitter </w:t>
-      </w:r>
-      <w:r>
-        <w:rPr>
-          <w:i/>
-        </w:rPr>
-        <w:t>and</w:t>
-      </w:r>
-      <w:r>
-        <w:t xml:space="preserve"> receiver are turned on for 30 ns.</w:t>
-      </w:r>
-    </w:p>
-    <w:p>
-      <w:pPr>
-        <w:pStyle w:val="ListParagraph"/>
-        <w:numPr>
-          <w:ilvl w:val="0"/>
-          <w:numId w:val="6"/>
-        </w:numPr>
-      </w:pPr>
-      <w:r>
-        <w:t>The receiver is turned off.</w:t>
-      </w:r>
-    </w:p>
-    <w:p>
-      <w:r>
-        <w:t xml:space="preserve">Note in step 3 that the transmitter is on. That’s to provide the receiver with the reference signal. The </w:t>
-      </w:r>
-      <w:r>
-        <w:t xml:space="preserve">combination </w:t>
-      </w:r>
-      <w:r>
-        <w:t>gives us composite waveforms that can help us know how far the target is.</w:t>
-      </w:r>
-      <w:r>
-        <w:t xml:space="preserve"> *** what exactly is I? Q? ***</w:t>
-      </w:r>
-    </w:p>
-    <w:p>
-      <w:r>
-        <w:t xml:space="preserve">There’s an issue we have addressed yet. Although the amplitude varies according to the distance of the target, it also varies according to the mass of the target. *** things getting fuzzy here … </w:t>
-      </w:r>
-      <w:r>
-        <w:t>*** To handle this, we also “interfere” with the return by using a second signal that’s 90</w:t>
-      </w:r>
-      <w:r>
-        <w:rPr>
-          <w:vertAlign w:val="superscript"/>
-        </w:rPr>
-        <w:t>o</w:t>
-      </w:r>
-      <w:r>
-        <w:t xml:space="preserve"> out of phase with the reference. This gives us two values. I (for In-Phase) is the first “interference”: the return combined with the reference. Q (for quadrature) is the second “interference”: the return combined with the 90</w:t>
-      </w:r>
-      <w:r>
-        <w:rPr>
-          <w:vertAlign w:val="superscript"/>
-        </w:rPr>
-        <w:t>o</w:t>
-      </w:r>
-      <w:r>
-        <w:t xml:space="preserve"> out of phase reference. The phase difference of the return with respect to the reference is given by:</w:t>
-      </w:r>
-    </w:p>
-    <w:p>
-      <w:pPr>
-        <w:pStyle w:val="ListParagraph"/>
-        <w:numPr>
-          <w:ilvl w:val="0"/>
-          <w:numId w:val="7"/>
-        </w:numPr>
-      </w:pPr>
-      <w:r>
-        <w:t>I = amplitude of return * cos (phase diff).</w:t>
-      </w:r>
-    </w:p>
-    <w:p>
-      <w:pPr>
-        <w:pStyle w:val="ListParagraph"/>
-        <w:numPr>
-          <w:ilvl w:val="0"/>
-          <w:numId w:val="7"/>
-        </w:numPr>
-      </w:pPr>
-      <w:r>
-        <w:t>Q = amplitude of return * sin(phase diff).</w:t>
-      </w:r>
-    </w:p>
-    <w:p>
-      <w:r>
-        <w:t xml:space="preserve">Now we have two unknowns (amplitude and phase difference) and two equations, so we can solve for the phase difference. </w:t>
-      </w:r>
-    </w:p>
-    <w:p/>
-    <w:p/>
-    <w:p/>
-    <w:p>
-      <w:r>
-        <w:br w:type="page"/>
-      </w:r>
-    </w:p>
-    <w:p>
-      <w:r>
-        <w:lastRenderedPageBreak/>
-        <w:t>(junk from here on)</w:t>
-      </w:r>
-    </w:p>
-    <w:p>
-      <w:r>
-        <w:t>W</w:t>
-      </w:r>
-      <w:r>
-        <w:t>e assume that the target</w:t>
-      </w:r>
-      <w:r>
-        <w:t xml:space="preserve">’s </w:t>
-      </w:r>
-      <w:r>
-        <w:t xml:space="preserve">mass </w:t>
-      </w:r>
-      <w:r>
-        <w:t xml:space="preserve">and location don’t change </w:t>
-      </w:r>
-      <w:r>
-        <w:t xml:space="preserve">much between the paired In-Phase and Quadrature signals. This gives us two equations in two unknowns (mass and interval position), which we can solve for position.  (You can also solve it for mass, which is a way to </w:t>
-      </w:r>
-      <w:r>
-        <w:t>detect</w:t>
-      </w:r>
-      <w:r>
-        <w:t xml:space="preserve"> the size of a target. Here, we’re only concerned with position.) *** need a lot more detail ***</w:t>
-      </w:r>
-      <w:r>
-        <w:t xml:space="preserve"> Now consider the situation of a target that is moving in one direction. </w:t>
-      </w:r>
-      <w:r>
-        <w:t xml:space="preserve">We can take a sample </w:t>
-      </w:r>
-      <w:r>
-        <w:t xml:space="preserve">from the radar </w:t>
-      </w:r>
-      <w:r>
-        <w:t xml:space="preserve">and plot the Quadrature on the X-axis and the In-Phase on the Y-axis. </w:t>
-      </w:r>
-      <w:r>
-        <w:t>*** continue example … show how axis transitions occur ***</w:t>
-      </w:r>
-    </w:p>
-    <w:p/>
-    <w:p/>
-    <w:p/>
-    <w:p>
-      <w:r>
-        <w:br w:type="page"/>
-      </w:r>
-    </w:p>
-    <w:p/>
-    <w:p/>
-    <w:p>
-      <w:r>
-        <w:t>We want the benefits of Doppler for displacement detection in a low-power context. There are two principal obstacles: standard approaches to Doppler detection require too much computing capability and continuous operation, even for a device like the Bumblebee, will drain batteries too quickly. We resolve these by pulsing the transmission so that most of the time it is not transmitting (</w:t>
-      </w:r>
-      <w:r>
-        <w:t>**</w:t>
-      </w:r>
-      <w:r>
-        <w:t xml:space="preserve"> How much </w:t>
-      </w:r>
-      <w:r>
-        <w:t>**</w:t>
-      </w:r>
-      <w:r>
-        <w:t xml:space="preserve">) and </w:t>
-      </w:r>
-      <w:r>
-        <w:t xml:space="preserve">by measuring the Doppler effect indirectly. </w:t>
-      </w:r>
-    </w:p>
-    <w:p>
-      <w:r>
-        <w:t xml:space="preserve">A Doppler radar sends signals at some frequency, which bounces off some target and returns. It’s possible to estimate range if the radar can measure how long it took the signal to return. That requires substantial computing power and is not </w:t>
-      </w:r>
-      <w:r>
-        <w:t xml:space="preserve">suitable </w:t>
-      </w:r>
-      <w:r>
-        <w:t xml:space="preserve">for low-power radars. </w:t>
-      </w:r>
-      <w:r>
-        <w:t xml:space="preserve">It’s possible to estimate motion if the radar can measure the difference between the reference (outbound) signal frequency and the return frequency. </w:t>
-      </w:r>
-      <w:r>
-        <w:t>When the target moves, the return frequency will be higher or lower than the</w:t>
-      </w:r>
-      <w:r>
-        <w:t xml:space="preserve"> reference if the target is moving towards or away from the radar, respectively. Comparing the frequencies again requires intensive computing and is not suitable for a low power radar.</w:t>
-      </w:r>
-      <w:r>
-        <w:t xml:space="preserve"> </w:t>
-      </w:r>
-      <w:r>
-        <w:t xml:space="preserve">Finally, radars with a continuous power source will generally be transmitting all the time. As this would drain batteries quickly, </w:t>
-      </w:r>
-    </w:p>
-    <w:p>
-      <w:r>
-        <w:t>the Bumblebee instead transmits in pulses so that most of the time it is not transmitting. (</w:t>
-      </w:r>
-      <w:r>
-        <w:t>***</w:t>
-      </w:r>
-      <w:r>
-        <w:t xml:space="preserve"> Need details on pulse length, interval </w:t>
-      </w:r>
-      <w:r>
-        <w:t>***</w:t>
-      </w:r>
-      <w:r>
-        <w:t>)</w:t>
-      </w:r>
-    </w:p>
-    <w:p>
-      <w:r>
-        <w:t xml:space="preserve">The approach the Bumblebee </w:t>
-      </w:r>
-      <w:r>
-        <w:t xml:space="preserve">uses is to measure </w:t>
-      </w:r>
-      <w:r>
-        <w:t xml:space="preserve">the power </w:t>
-      </w:r>
-      <w:r>
-        <w:t xml:space="preserve">level </w:t>
-      </w:r>
-      <w:r>
-        <w:t xml:space="preserve">of the return signal. </w:t>
-      </w:r>
-      <w:r>
-        <w:t xml:space="preserve">The Bumblebee runs at a frequency of 5.8 GHz, which means the wavelength is </w:t>
-      </w:r>
-      <w:r>
-        <w:t xml:space="preserve">about </w:t>
-      </w:r>
-      <w:r>
-        <w:t xml:space="preserve">5.2 cm. Since we’re working with both reference and return signals, we divide the value by 2. So 2.6 cm is effectively one wavelength. </w:t>
-      </w:r>
-      <w:r>
-        <w:t>***</w:t>
-      </w:r>
-      <w:r>
-        <w:t xml:space="preserve"> huh</w:t>
-      </w:r>
-      <w:r>
-        <w:t>*</w:t>
-      </w:r>
-      <w:r>
-        <w:t xml:space="preserve"> </w:t>
-      </w:r>
-      <w:r>
-        <w:t>***</w:t>
-      </w:r>
-      <w:r>
-        <w:t xml:space="preserve"> Think of a line to the target and then, beginning at the Bumblebee, mark off segments of 2.6 cm. For a given target, the power level of the return signal will vary according to the target position in a given interval: at the boundaries of an interval it will be minimum while in the middle it will be maximum. Hence as a target moves toward or away from the radar, the power level will oscillate as the target moves from interval one interval to another.</w:t>
-      </w:r>
-    </w:p>
-    <w:p>
-      <w:r>
-        <w:t>&lt;&lt; pic to illustrate &gt;&gt;</w:t>
-      </w:r>
-    </w:p>
-    <w:p>
-      <w:r>
-        <w:t>However, the power level is a function not only of position within the interval but also of the mass of the target</w:t>
-      </w:r>
-      <w:r>
-        <w:t xml:space="preserve"> and the time when a signal was sent (</w:t>
-      </w:r>
-      <w:r>
-        <w:t>***</w:t>
-      </w:r>
-      <w:r>
-        <w:t>)</w:t>
-      </w:r>
-      <w:r>
-        <w:t xml:space="preserve">: larger targets will result in higher return power. </w:t>
-      </w:r>
-      <w:r>
-        <w:t>To deal with this we send a second signal that is 90</w:t>
-      </w:r>
-      <w:r>
-        <w:rPr>
-          <w:vertAlign w:val="superscript"/>
-        </w:rPr>
-        <w:t>o</w:t>
-      </w:r>
-      <w:r>
-        <w:t xml:space="preserve"> out of phase with the first. </w:t>
-      </w:r>
-      <w:r>
-        <w:t xml:space="preserve">The intervals for the second signal (which we call the Quadrature) are shifted relative to the first (In-Phase) by ½ interval. The power for the Quadrature is the same as it would be for In-Phase if the target were ½ interval closer or farther away. </w:t>
-      </w:r>
-    </w:p>
-    <w:p>
-      <w:r>
-        <w:t xml:space="preserve">Now we assume that the target </w:t>
-      </w:r>
-      <w:r>
-        <w:t xml:space="preserve">has </w:t>
-      </w:r>
-      <w:r>
-        <w:t xml:space="preserve">fixed mass and that it doesn’t move much between the </w:t>
-      </w:r>
-      <w:r>
-        <w:t xml:space="preserve">paired </w:t>
-      </w:r>
-      <w:r>
-        <w:t xml:space="preserve">In-Phase and Quadrature signals. This gives us two equations in two unknowns (mass and interval position), which we can solve for position.  </w:t>
-      </w:r>
-      <w:r>
-        <w:t xml:space="preserve">(You can also solve it for mass, which is a way to sense the size of a target. Here, we’re only concerned with position.) </w:t>
-      </w:r>
-      <w:r>
-        <w:t>*** need a lot more detail ***</w:t>
-      </w:r>
-    </w:p>
-    <w:p>
-      <w:r>
-        <w:t>Bear in mind that we don’t know how far away from the radar the target is. All we know is where it’s located relative to some interval.</w:t>
-      </w:r>
-    </w:p>
-    <w:p/>
-    <w:p/>
-    <w:p/>
-    <w:p/>
-    <w:p/>
-    <w:p/>
-    <w:p>
-      <w:r>
-        <w:t>F:</w:t>
-      </w:r>
-      <w:r>
-        <w:tab/>
-        <w:t>5.8 GHz</w:t>
-      </w:r>
-    </w:p>
-    <w:p>
-      <w:r>
-        <w:t>Wavelength: 5.2 cm</w:t>
-      </w:r>
-    </w:p>
-    <w:p>
-      <w:r>
-        <w:t>Cut: 2.6 cm</w:t>
-      </w:r>
-    </w:p>
-    <w:p/>
-    <w:p/>
-    <w:p/>
+        <w:t>If LHS is negative and P.Q is positive and C.Q is negative then we have a cut in the counter-clockwise direction.</w:t>
+      </w:r>
+    </w:p>
+    <w:p>
+      <w:pPr>
+        <w:pStyle w:val="Heading1"/>
+      </w:pPr>
+      <w:r>
+        <w:t>PC Host Program</w:t>
+      </w:r>
+    </w:p>
+    <w:p>
+      <w:r>
+        <w:t>*** tbd</w:t>
+      </w:r>
+    </w:p>
+    <w:p>
+      <w:pPr>
+        <w:pStyle w:val="Heading1"/>
+      </w:pPr>
+      <w:r>
+        <w:t>Data Collection</w:t>
+      </w:r>
+    </w:p>
+    <w:p>
+      <w:r>
+        <w:t>*** tbd</w:t>
+      </w:r>
+      <w:bookmarkStart w:id="1" w:name="_GoBack"/>
+      <w:bookmarkEnd w:id="1"/>
+    </w:p>
     <w:sectPr>
-      <w:footerReference w:type="default" r:id="rId26"/>
+      <w:footerReference w:type="default" r:id="rId14"/>
       <w:pgSz w:w="12240" w:h="15840"/>
       <w:pgMar w:top="1440" w:right="1440" w:bottom="1440" w:left="1440" w:header="720" w:footer="720" w:gutter="0"/>
       <w:cols w:space="720"/>
@@ -2754,7 +2862,7 @@
                 <w:bCs/>
                 <w:noProof/>
               </w:rPr>
-              <w:t>5</w:t>
+              <w:t>6</w:t>
             </w:r>
             <w:r>
               <w:rPr>
@@ -2799,7 +2907,7 @@
                 <w:bCs/>
                 <w:noProof/>
               </w:rPr>
-              <w:t>14</w:t>
+              <w:t>6</w:t>
             </w:r>
             <w:r>
               <w:rPr>
@@ -4483,7 +4591,6 @@
   <w:style w:type="character" w:default="1" w:styleId="DefaultParagraphFont">
     <w:name w:val="Default Paragraph Font"/>
     <w:uiPriority w:val="1"/>
-    <w:semiHidden/>
     <w:unhideWhenUsed/>
   </w:style>
   <w:style w:type="table" w:default="1" w:styleId="TableNormal">
@@ -4799,7 +4906,562 @@
       </w:tblBorders>
     </w:tblPr>
   </w:style>
+  <w:style w:type="character" w:styleId="PlaceholderText">
+    <w:name w:val="Placeholder Text"/>
+    <w:basedOn w:val="DefaultParagraphFont"/>
+    <w:uiPriority w:val="99"/>
+    <w:semiHidden/>
+    <w:rsid w:val="00C92DB6"/>
+    <w:rPr>
+      <w:color w:val="808080"/>
+    </w:rPr>
+  </w:style>
 </w:styles>
+</file>
+
+<file path=word/glossary/document.xml><?xml version="1.0" encoding="utf-8"?>
+<w:glossaryDocument xmlns:wpc="http://schemas.microsoft.com/office/word/2010/wordprocessingCanvas" xmlns:mc="http://schemas.openxmlformats.org/markup-compatibility/2006" xmlns:o="urn:schemas-microsoft-com:office:office" xmlns:r="http://schemas.openxmlformats.org/officeDocument/2006/relationships" xmlns:m="http://schemas.openxmlformats.org/officeDocument/2006/math" xmlns:v="urn:schemas-microsoft-com:vml" xmlns:wp14="http://schemas.microsoft.com/office/word/2010/wordprocessingDrawing" xmlns:wp="http://schemas.openxmlformats.org/drawingml/2006/wordprocessingDrawing" xmlns:w10="urn:schemas-microsoft-com:office:word" xmlns:w="http://schemas.openxmlformats.org/wordprocessingml/2006/main" xmlns:w14="http://schemas.microsoft.com/office/word/2010/wordml" xmlns:w15="http://schemas.microsoft.com/office/word/2012/wordml" xmlns:wpg="http://schemas.microsoft.com/office/word/2010/wordprocessingGroup" xmlns:wpi="http://schemas.microsoft.com/office/word/2010/wordprocessingInk" xmlns:wne="http://schemas.microsoft.com/office/word/2006/wordml" xmlns:wps="http://schemas.microsoft.com/office/word/2010/wordprocessingShape" mc:Ignorable="w14 w15 wp14"/>
+</file>
+
+<file path=word/glossary/fontTable.xml><?xml version="1.0" encoding="utf-8"?>
+<w:fonts xmlns:mc="http://schemas.openxmlformats.org/markup-compatibility/2006" xmlns:r="http://schemas.openxmlformats.org/officeDocument/2006/relationships" xmlns:w="http://schemas.openxmlformats.org/wordprocessingml/2006/main" xmlns:w14="http://schemas.microsoft.com/office/word/2010/wordml" xmlns:w15="http://schemas.microsoft.com/office/word/2012/wordml" mc:Ignorable="w14 w15">
+  <w:font w:name="Symbol">
+    <w:panose1 w:val="05050102010706020507"/>
+    <w:charset w:val="02"/>
+    <w:family w:val="roman"/>
+    <w:pitch w:val="variable"/>
+    <w:sig w:usb0="00000000" w:usb1="10000000" w:usb2="00000000" w:usb3="00000000" w:csb0="80000000" w:csb1="00000000"/>
+  </w:font>
+  <w:font w:name="Calibri">
+    <w:panose1 w:val="020F0502020204030204"/>
+    <w:charset w:val="00"/>
+    <w:family w:val="swiss"/>
+    <w:pitch w:val="variable"/>
+    <w:sig w:usb0="E00002FF" w:usb1="4000ACFF" w:usb2="00000001" w:usb3="00000000" w:csb0="0000019F" w:csb1="00000000"/>
+  </w:font>
+  <w:font w:name="Times New Roman">
+    <w:panose1 w:val="02020603050405020304"/>
+    <w:charset w:val="00"/>
+    <w:family w:val="roman"/>
+    <w:pitch w:val="variable"/>
+    <w:sig w:usb0="E0002EFF" w:usb1="C0007843" w:usb2="00000009" w:usb3="00000000" w:csb0="000001FF" w:csb1="00000000"/>
+  </w:font>
+  <w:font w:name="Courier New">
+    <w:panose1 w:val="02070309020205020404"/>
+    <w:charset w:val="00"/>
+    <w:family w:val="modern"/>
+    <w:pitch w:val="fixed"/>
+    <w:sig w:usb0="E0002AFF" w:usb1="C0007843" w:usb2="00000009" w:usb3="00000000" w:csb0="000001FF" w:csb1="00000000"/>
+  </w:font>
+  <w:font w:name="Wingdings">
+    <w:panose1 w:val="05000000000000000000"/>
+    <w:charset w:val="02"/>
+    <w:family w:val="auto"/>
+    <w:pitch w:val="variable"/>
+    <w:sig w:usb0="00000000" w:usb1="10000000" w:usb2="00000000" w:usb3="00000000" w:csb0="80000000" w:csb1="00000000"/>
+  </w:font>
+  <w:font w:name="Calibri Light">
+    <w:panose1 w:val="020F0302020204030204"/>
+    <w:charset w:val="00"/>
+    <w:family w:val="swiss"/>
+    <w:pitch w:val="variable"/>
+    <w:sig w:usb0="A00002EF" w:usb1="4000207B" w:usb2="00000000" w:usb3="00000000" w:csb0="0000019F" w:csb1="00000000"/>
+  </w:font>
+  <w:font w:name="Segoe UI">
+    <w:panose1 w:val="020B0502040204020203"/>
+    <w:charset w:val="00"/>
+    <w:family w:val="swiss"/>
+    <w:pitch w:val="variable"/>
+    <w:sig w:usb0="E4002EFF" w:usb1="C000E47F" w:usb2="00000009" w:usb3="00000000" w:csb0="000001FF" w:csb1="00000000"/>
+  </w:font>
+  <w:font w:name="Cambria Math">
+    <w:panose1 w:val="02040503050406030204"/>
+    <w:charset w:val="00"/>
+    <w:family w:val="roman"/>
+    <w:pitch w:val="variable"/>
+    <w:sig w:usb0="E00002FF" w:usb1="420024FF" w:usb2="00000000" w:usb3="00000000" w:csb0="0000019F" w:csb1="00000000"/>
+  </w:font>
+</w:fonts>
+</file>
+
+<file path=word/glossary/settings.xml><?xml version="1.0" encoding="utf-8"?>
+<w:settings xmlns:mc="http://schemas.openxmlformats.org/markup-compatibility/2006" xmlns:o="urn:schemas-microsoft-com:office:office" xmlns:r="http://schemas.openxmlformats.org/officeDocument/2006/relationships" xmlns:m="http://schemas.openxmlformats.org/officeDocument/2006/math" xmlns:v="urn:schemas-microsoft-com:vml" xmlns:w10="urn:schemas-microsoft-com:office:word" xmlns:w="http://schemas.openxmlformats.org/wordprocessingml/2006/main" xmlns:w14="http://schemas.microsoft.com/office/word/2010/wordml" xmlns:w15="http://schemas.microsoft.com/office/word/2012/wordml" xmlns:sl="http://schemas.openxmlformats.org/schemaLibrary/2006/main" mc:Ignorable="w14 w15">
+  <w:view w:val="normal"/>
+  <w:defaultTabStop w:val="720"/>
+  <w:characterSpacingControl w:val="doNotCompress"/>
+  <w:compat>
+    <w:useFELayout/>
+    <w:compatSetting w:name="compatibilityMode" w:uri="http://schemas.microsoft.com/office/word" w:val="15"/>
+    <w:compatSetting w:name="overrideTableStyleFontSizeAndJustification" w:uri="http://schemas.microsoft.com/office/word" w:val="1"/>
+    <w:compatSetting w:name="enableOpenTypeFeatures" w:uri="http://schemas.microsoft.com/office/word" w:val="1"/>
+    <w:compatSetting w:name="doNotFlipMirrorIndents" w:uri="http://schemas.microsoft.com/office/word" w:val="1"/>
+    <w:compatSetting w:name="differentiateMultirowTableHeaders" w:uri="http://schemas.microsoft.com/office/word" w:val="1"/>
+  </w:compat>
+  <w:rsids>
+    <w:rsidRoot w:val="001F43AA"/>
+    <w:rsid w:val="001F43AA"/>
+    <w:rsid w:val="00311665"/>
+  </w:rsids>
+  <m:mathPr>
+    <m:mathFont m:val="Cambria Math"/>
+    <m:brkBin m:val="before"/>
+    <m:brkBinSub m:val="--"/>
+    <m:smallFrac m:val="0"/>
+    <m:dispDef/>
+    <m:lMargin m:val="0"/>
+    <m:rMargin m:val="0"/>
+    <m:defJc m:val="centerGroup"/>
+    <m:wrapIndent m:val="1440"/>
+    <m:intLim m:val="subSup"/>
+    <m:naryLim m:val="undOvr"/>
+  </m:mathPr>
+  <w:themeFontLang w:val="en-US"/>
+  <w:clrSchemeMapping w:bg1="light1" w:t1="dark1" w:bg2="light2" w:t2="dark2" w:accent1="accent1" w:accent2="accent2" w:accent3="accent3" w:accent4="accent4" w:accent5="accent5" w:accent6="accent6" w:hyperlink="hyperlink" w:followedHyperlink="followedHyperlink"/>
+  <w:decimalSymbol w:val="."/>
+  <w:listSeparator w:val=","/>
+  <w15:chartTrackingRefBased/>
+</w:settings>
+</file>
+
+<file path=word/glossary/styles.xml><?xml version="1.0" encoding="utf-8"?>
+<w:styles xmlns:mc="http://schemas.openxmlformats.org/markup-compatibility/2006" xmlns:r="http://schemas.openxmlformats.org/officeDocument/2006/relationships" xmlns:w="http://schemas.openxmlformats.org/wordprocessingml/2006/main" xmlns:w14="http://schemas.microsoft.com/office/word/2010/wordml" xmlns:w15="http://schemas.microsoft.com/office/word/2012/wordml" mc:Ignorable="w14 w15">
+  <w:docDefaults>
+    <w:rPrDefault>
+      <w:rPr>
+        <w:rFonts w:asciiTheme="minorHAnsi" w:eastAsiaTheme="minorEastAsia" w:hAnsiTheme="minorHAnsi" w:cstheme="minorBidi"/>
+        <w:sz w:val="22"/>
+        <w:szCs w:val="22"/>
+        <w:lang w:val="en-US" w:eastAsia="en-US" w:bidi="ar-SA"/>
+      </w:rPr>
+    </w:rPrDefault>
+    <w:pPrDefault>
+      <w:pPr>
+        <w:spacing w:after="160" w:line="259" w:lineRule="auto"/>
+      </w:pPr>
+    </w:pPrDefault>
+  </w:docDefaults>
+  <w:latentStyles w:defLockedState="0" w:defUIPriority="99" w:defSemiHidden="0" w:defUnhideWhenUsed="0" w:defQFormat="0" w:count="371">
+    <w:lsdException w:name="Normal" w:uiPriority="0" w:qFormat="1"/>
+    <w:lsdException w:name="heading 1" w:uiPriority="9" w:qFormat="1"/>
+    <w:lsdException w:name="heading 2" w:semiHidden="1" w:uiPriority="9" w:unhideWhenUsed="1" w:qFormat="1"/>
+    <w:lsdException w:name="heading 3" w:semiHidden="1" w:uiPriority="9" w:unhideWhenUsed="1" w:qFormat="1"/>
+    <w:lsdException w:name="heading 4" w:semiHidden="1" w:uiPriority="9" w:unhideWhenUsed="1" w:qFormat="1"/>
+    <w:lsdException w:name="heading 5" w:semiHidden="1" w:uiPriority="9" w:unhideWhenUsed="1" w:qFormat="1"/>
+    <w:lsdException w:name="heading 6" w:semiHidden="1" w:uiPriority="9" w:unhideWhenUsed="1" w:qFormat="1"/>
+    <w:lsdException w:name="heading 7" w:semiHidden="1" w:uiPriority="9" w:unhideWhenUsed="1" w:qFormat="1"/>
+    <w:lsdException w:name="heading 8" w:semiHidden="1" w:uiPriority="9" w:unhideWhenUsed="1" w:qFormat="1"/>
+    <w:lsdException w:name="heading 9" w:semiHidden="1" w:uiPriority="9" w:unhideWhenUsed="1" w:qFormat="1"/>
+    <w:lsdException w:name="index 1" w:semiHidden="1" w:unhideWhenUsed="1"/>
+    <w:lsdException w:name="index 2" w:semiHidden="1" w:unhideWhenUsed="1"/>
+    <w:lsdException w:name="index 3" w:semiHidden="1" w:unhideWhenUsed="1"/>
+    <w:lsdException w:name="index 4" w:semiHidden="1" w:unhideWhenUsed="1"/>
+    <w:lsdException w:name="index 5" w:semiHidden="1" w:unhideWhenUsed="1"/>
+    <w:lsdException w:name="index 6" w:semiHidden="1" w:unhideWhenUsed="1"/>
+    <w:lsdException w:name="index 7" w:semiHidden="1" w:unhideWhenUsed="1"/>
+    <w:lsdException w:name="index 8" w:semiHidden="1" w:unhideWhenUsed="1"/>
+    <w:lsdException w:name="index 9" w:semiHidden="1" w:unhideWhenUsed="1"/>
+    <w:lsdException w:name="toc 1" w:semiHidden="1" w:uiPriority="39" w:unhideWhenUsed="1"/>
+    <w:lsdException w:name="toc 2" w:semiHidden="1" w:uiPriority="39" w:unhideWhenUsed="1"/>
+    <w:lsdException w:name="toc 3" w:semiHidden="1" w:uiPriority="39" w:unhideWhenUsed="1"/>
+    <w:lsdException w:name="toc 4" w:semiHidden="1" w:uiPriority="39" w:unhideWhenUsed="1"/>
+    <w:lsdException w:name="toc 5" w:semiHidden="1" w:uiPriority="39" w:unhideWhenUsed="1"/>
+    <w:lsdException w:name="toc 6" w:semiHidden="1" w:uiPriority="39" w:unhideWhenUsed="1"/>
+    <w:lsdException w:name="toc 7" w:semiHidden="1" w:uiPriority="39" w:unhideWhenUsed="1"/>
+    <w:lsdException w:name="toc 8" w:semiHidden="1" w:uiPriority="39" w:unhideWhenUsed="1"/>
+    <w:lsdException w:name="toc 9" w:semiHidden="1" w:uiPriority="39" w:unhideWhenUsed="1"/>
+    <w:lsdException w:name="Normal Indent" w:semiHidden="1" w:unhideWhenUsed="1"/>
+    <w:lsdException w:name="footnote text" w:semiHidden="1" w:unhideWhenUsed="1"/>
+    <w:lsdException w:name="annotation text" w:semiHidden="1" w:unhideWhenUsed="1"/>
+    <w:lsdException w:name="header" w:semiHidden="1" w:unhideWhenUsed="1"/>
+    <w:lsdException w:name="footer" w:semiHidden="1" w:unhideWhenUsed="1"/>
+    <w:lsdException w:name="index heading" w:semiHidden="1" w:unhideWhenUsed="1"/>
+    <w:lsdException w:name="caption" w:semiHidden="1" w:uiPriority="35" w:unhideWhenUsed="1" w:qFormat="1"/>
+    <w:lsdException w:name="table of figures" w:semiHidden="1" w:unhideWhenUsed="1"/>
+    <w:lsdException w:name="envelope address" w:semiHidden="1" w:unhideWhenUsed="1"/>
+    <w:lsdException w:name="envelope return" w:semiHidden="1" w:unhideWhenUsed="1"/>
+    <w:lsdException w:name="footnote reference" w:semiHidden="1" w:unhideWhenUsed="1"/>
+    <w:lsdException w:name="annotation reference" w:semiHidden="1" w:unhideWhenUsed="1"/>
+    <w:lsdException w:name="line number" w:semiHidden="1" w:unhideWhenUsed="1"/>
+    <w:lsdException w:name="page number" w:semiHidden="1" w:unhideWhenUsed="1"/>
+    <w:lsdException w:name="endnote reference" w:semiHidden="1" w:unhideWhenUsed="1"/>
+    <w:lsdException w:name="endnote text" w:semiHidden="1" w:unhideWhenUsed="1"/>
+    <w:lsdException w:name="table of authorities" w:semiHidden="1" w:unhideWhenUsed="1"/>
+    <w:lsdException w:name="macro" w:semiHidden="1" w:unhideWhenUsed="1"/>
+    <w:lsdException w:name="toa heading" w:semiHidden="1" w:unhideWhenUsed="1"/>
+    <w:lsdException w:name="List" w:semiHidden="1" w:unhideWhenUsed="1"/>
+    <w:lsdException w:name="List Bullet" w:semiHidden="1" w:unhideWhenUsed="1"/>
+    <w:lsdException w:name="List Number" w:semiHidden="1" w:unhideWhenUsed="1"/>
+    <w:lsdException w:name="List 2" w:semiHidden="1" w:unhideWhenUsed="1"/>
+    <w:lsdException w:name="List 3" w:semiHidden="1" w:unhideWhenUsed="1"/>
+    <w:lsdException w:name="List 4" w:semiHidden="1" w:unhideWhenUsed="1"/>
+    <w:lsdException w:name="List 5" w:semiHidden="1" w:unhideWhenUsed="1"/>
+    <w:lsdException w:name="List Bullet 2" w:semiHidden="1" w:unhideWhenUsed="1"/>
+    <w:lsdException w:name="List Bullet 3" w:semiHidden="1" w:unhideWhenUsed="1"/>
+    <w:lsdException w:name="List Bullet 4" w:semiHidden="1" w:unhideWhenUsed="1"/>
+    <w:lsdException w:name="List Bullet 5" w:semiHidden="1" w:unhideWhenUsed="1"/>
+    <w:lsdException w:name="List Number 2" w:semiHidden="1" w:unhideWhenUsed="1"/>
+    <w:lsdException w:name="List Number 3" w:semiHidden="1" w:unhideWhenUsed="1"/>
+    <w:lsdException w:name="List Number 4" w:semiHidden="1" w:unhideWhenUsed="1"/>
+    <w:lsdException w:name="List Number 5" w:semiHidden="1" w:unhideWhenUsed="1"/>
+    <w:lsdException w:name="Title" w:uiPriority="10" w:qFormat="1"/>
+    <w:lsdException w:name="Closing" w:semiHidden="1" w:unhideWhenUsed="1"/>
+    <w:lsdException w:name="Signature" w:semiHidden="1" w:unhideWhenUsed="1"/>
+    <w:lsdException w:name="Default Paragraph Font" w:semiHidden="1" w:uiPriority="1" w:unhideWhenUsed="1"/>
+    <w:lsdException w:name="Body Text" w:semiHidden="1" w:unhideWhenUsed="1"/>
+    <w:lsdException w:name="Body Text Indent" w:semiHidden="1" w:unhideWhenUsed="1"/>
+    <w:lsdException w:name="List Continue" w:semiHidden="1" w:unhideWhenUsed="1"/>
+    <w:lsdException w:name="List Continue 2" w:semiHidden="1" w:unhideWhenUsed="1"/>
+    <w:lsdException w:name="List Continue 3" w:semiHidden="1" w:unhideWhenUsed="1"/>
+    <w:lsdException w:name="List Continue 4" w:semiHidden="1" w:unhideWhenUsed="1"/>
+    <w:lsdException w:name="List Continue 5" w:semiHidden="1" w:unhideWhenUsed="1"/>
+    <w:lsdException w:name="Message Header" w:semiHidden="1" w:unhideWhenUsed="1"/>
+    <w:lsdException w:name="Subtitle" w:uiPriority="11" w:qFormat="1"/>
+    <w:lsdException w:name="Salutation" w:semiHidden="1" w:unhideWhenUsed="1"/>
+    <w:lsdException w:name="Date" w:semiHidden="1" w:unhideWhenUsed="1"/>
+    <w:lsdException w:name="Body Text First Indent" w:semiHidden="1" w:unhideWhenUsed="1"/>
+    <w:lsdException w:name="Body Text First Indent 2" w:semiHidden="1" w:unhideWhenUsed="1"/>
+    <w:lsdException w:name="Note Heading" w:semiHidden="1" w:unhideWhenUsed="1"/>
+    <w:lsdException w:name="Body Text 2" w:semiHidden="1" w:unhideWhenUsed="1"/>
+    <w:lsdException w:name="Body Text 3" w:semiHidden="1" w:unhideWhenUsed="1"/>
+    <w:lsdException w:name="Body Text Indent 2" w:semiHidden="1" w:unhideWhenUsed="1"/>
+    <w:lsdException w:name="Body Text Indent 3" w:semiHidden="1" w:unhideWhenUsed="1"/>
+    <w:lsdException w:name="Block Text" w:semiHidden="1" w:unhideWhenUsed="1"/>
+    <w:lsdException w:name="Hyperlink" w:semiHidden="1" w:unhideWhenUsed="1"/>
+    <w:lsdException w:name="FollowedHyperlink" w:semiHidden="1" w:unhideWhenUsed="1"/>
+    <w:lsdException w:name="Strong" w:uiPriority="22" w:qFormat="1"/>
+    <w:lsdException w:name="Emphasis" w:uiPriority="20" w:qFormat="1"/>
+    <w:lsdException w:name="Document Map" w:semiHidden="1" w:unhideWhenUsed="1"/>
+    <w:lsdException w:name="Plain Text" w:semiHidden="1" w:unhideWhenUsed="1"/>
+    <w:lsdException w:name="E-mail Signature" w:semiHidden="1" w:unhideWhenUsed="1"/>
+    <w:lsdException w:name="HTML Top of Form" w:semiHidden="1" w:unhideWhenUsed="1"/>
+    <w:lsdException w:name="HTML Bottom of Form" w:semiHidden="1" w:unhideWhenUsed="1"/>
+    <w:lsdException w:name="Normal (Web)" w:semiHidden="1" w:unhideWhenUsed="1"/>
+    <w:lsdException w:name="HTML Acronym" w:semiHidden="1" w:unhideWhenUsed="1"/>
+    <w:lsdException w:name="HTML Address" w:semiHidden="1" w:unhideWhenUsed="1"/>
+    <w:lsdException w:name="HTML Cite" w:semiHidden="1" w:unhideWhenUsed="1"/>
+    <w:lsdException w:name="HTML Code" w:semiHidden="1" w:unhideWhenUsed="1"/>
+    <w:lsdException w:name="HTML Definition" w:semiHidden="1" w:unhideWhenUsed="1"/>
+    <w:lsdException w:name="HTML Keyboard" w:semiHidden="1" w:unhideWhenUsed="1"/>
+    <w:lsdException w:name="HTML Preformatted" w:semiHidden="1" w:unhideWhenUsed="1"/>
+    <w:lsdException w:name="HTML Sample" w:semiHidden="1" w:unhideWhenUsed="1"/>
+    <w:lsdException w:name="HTML Typewriter" w:semiHidden="1" w:unhideWhenUsed="1"/>
+    <w:lsdException w:name="HTML Variable" w:semiHidden="1" w:unhideWhenUsed="1"/>
+    <w:lsdException w:name="Normal Table" w:semiHidden="1" w:unhideWhenUsed="1"/>
+    <w:lsdException w:name="annotation subject" w:semiHidden="1" w:unhideWhenUsed="1"/>
+    <w:lsdException w:name="No List" w:semiHidden="1" w:unhideWhenUsed="1"/>
+    <w:lsdException w:name="Outline List 1" w:semiHidden="1" w:unhideWhenUsed="1"/>
+    <w:lsdException w:name="Outline List 2" w:semiHidden="1" w:unhideWhenUsed="1"/>
+    <w:lsdException w:name="Outline List 3" w:semiHidden="1" w:unhideWhenUsed="1"/>
+    <w:lsdException w:name="Table Simple 1" w:semiHidden="1" w:unhideWhenUsed="1"/>
+    <w:lsdException w:name="Table Simple 2" w:semiHidden="1" w:unhideWhenUsed="1"/>
+    <w:lsdException w:name="Table Simple 3" w:semiHidden="1" w:unhideWhenUsed="1"/>
+    <w:lsdException w:name="Table Classic 1" w:semiHidden="1" w:unhideWhenUsed="1"/>
+    <w:lsdException w:name="Table Classic 2" w:semiHidden="1" w:unhideWhenUsed="1"/>
+    <w:lsdException w:name="Table Classic 3" w:semiHidden="1" w:unhideWhenUsed="1"/>
+    <w:lsdException w:name="Table Classic 4" w:semiHidden="1" w:unhideWhenUsed="1"/>
+    <w:lsdException w:name="Table Colorful 1" w:semiHidden="1" w:unhideWhenUsed="1"/>
+    <w:lsdException w:name="Table Colorful 2" w:semiHidden="1" w:unhideWhenUsed="1"/>
+    <w:lsdException w:name="Table Colorful 3" w:semiHidden="1" w:unhideWhenUsed="1"/>
+    <w:lsdException w:name="Table Columns 1" w:semiHidden="1" w:unhideWhenUsed="1"/>
+    <w:lsdException w:name="Table Columns 2" w:semiHidden="1" w:unhideWhenUsed="1"/>
+    <w:lsdException w:name="Table Columns 3" w:semiHidden="1" w:unhideWhenUsed="1"/>
+    <w:lsdException w:name="Table Columns 4" w:semiHidden="1" w:unhideWhenUsed="1"/>
+    <w:lsdException w:name="Table Columns 5" w:semiHidden="1" w:unhideWhenUsed="1"/>
+    <w:lsdException w:name="Table Grid 1" w:semiHidden="1" w:unhideWhenUsed="1"/>
+    <w:lsdException w:name="Table Grid 2" w:semiHidden="1" w:unhideWhenUsed="1"/>
+    <w:lsdException w:name="Table Grid 3" w:semiHidden="1" w:unhideWhenUsed="1"/>
+    <w:lsdException w:name="Table Grid 4" w:semiHidden="1" w:unhideWhenUsed="1"/>
+    <w:lsdException w:name="Table Grid 5" w:semiHidden="1" w:unhideWhenUsed="1"/>
+    <w:lsdException w:name="Table Grid 6" w:semiHidden="1" w:unhideWhenUsed="1"/>
+    <w:lsdException w:name="Table Grid 7" w:semiHidden="1" w:unhideWhenUsed="1"/>
+    <w:lsdException w:name="Table Grid 8" w:semiHidden="1" w:unhideWhenUsed="1"/>
+    <w:lsdException w:name="Table List 1" w:semiHidden="1" w:unhideWhenUsed="1"/>
+    <w:lsdException w:name="Table List 2" w:semiHidden="1" w:unhideWhenUsed="1"/>
+    <w:lsdException w:name="Table List 3" w:semiHidden="1" w:unhideWhenUsed="1"/>
+    <w:lsdException w:name="Table List 4" w:semiHidden="1" w:unhideWhenUsed="1"/>
+    <w:lsdException w:name="Table List 5" w:semiHidden="1" w:unhideWhenUsed="1"/>
+    <w:lsdException w:name="Table List 6" w:semiHidden="1" w:unhideWhenUsed="1"/>
+    <w:lsdException w:name="Table List 7" w:semiHidden="1" w:unhideWhenUsed="1"/>
+    <w:lsdException w:name="Table List 8" w:semiHidden="1" w:unhideWhenUsed="1"/>
+    <w:lsdException w:name="Table 3D effects 1" w:semiHidden="1" w:unhideWhenUsed="1"/>
+    <w:lsdException w:name="Table 3D effects 2" w:semiHidden="1" w:unhideWhenUsed="1"/>
+    <w:lsdException w:name="Table 3D effects 3" w:semiHidden="1" w:unhideWhenUsed="1"/>
+    <w:lsdException w:name="Table Contemporary" w:semiHidden="1" w:unhideWhenUsed="1"/>
+    <w:lsdException w:name="Table Elegant" w:semiHidden="1" w:unhideWhenUsed="1"/>
+    <w:lsdException w:name="Table Professional" w:semiHidden="1" w:unhideWhenUsed="1"/>
+    <w:lsdException w:name="Table Subtle 1" w:semiHidden="1" w:unhideWhenUsed="1"/>
+    <w:lsdException w:name="Table Subtle 2" w:semiHidden="1" w:unhideWhenUsed="1"/>
+    <w:lsdException w:name="Table Web 1" w:semiHidden="1" w:unhideWhenUsed="1"/>
+    <w:lsdException w:name="Table Web 2" w:semiHidden="1" w:unhideWhenUsed="1"/>
+    <w:lsdException w:name="Table Web 3" w:semiHidden="1" w:unhideWhenUsed="1"/>
+    <w:lsdException w:name="Balloon Text" w:semiHidden="1" w:unhideWhenUsed="1"/>
+    <w:lsdException w:name="Table Grid" w:uiPriority="39"/>
+    <w:lsdException w:name="Table Theme" w:semiHidden="1" w:unhideWhenUsed="1"/>
+    <w:lsdException w:name="Placeholder Text" w:semiHidden="1"/>
+    <w:lsdException w:name="No Spacing" w:uiPriority="1" w:qFormat="1"/>
+    <w:lsdException w:name="Light Shading" w:uiPriority="60"/>
+    <w:lsdException w:name="Light List" w:uiPriority="61"/>
+    <w:lsdException w:name="Light Grid" w:uiPriority="62"/>
+    <w:lsdException w:name="Medium Shading 1" w:uiPriority="63"/>
+    <w:lsdException w:name="Medium Shading 2" w:uiPriority="64"/>
+    <w:lsdException w:name="Medium List 1" w:uiPriority="65"/>
+    <w:lsdException w:name="Medium List 2" w:uiPriority="66"/>
+    <w:lsdException w:name="Medium Grid 1" w:uiPriority="67"/>
+    <w:lsdException w:name="Medium Grid 2" w:uiPriority="68"/>
+    <w:lsdException w:name="Medium Grid 3" w:uiPriority="69"/>
+    <w:lsdException w:name="Dark List" w:uiPriority="70"/>
+    <w:lsdException w:name="Colorful Shading" w:uiPriority="71"/>
+    <w:lsdException w:name="Colorful List" w:uiPriority="72"/>
+    <w:lsdException w:name="Colorful Grid" w:uiPriority="73"/>
+    <w:lsdException w:name="Light Shading Accent 1" w:uiPriority="60"/>
+    <w:lsdException w:name="Light List Accent 1" w:uiPriority="61"/>
+    <w:lsdException w:name="Light Grid Accent 1" w:uiPriority="62"/>
+    <w:lsdException w:name="Medium Shading 1 Accent 1" w:uiPriority="63"/>
+    <w:lsdException w:name="Medium Shading 2 Accent 1" w:uiPriority="64"/>
+    <w:lsdException w:name="Medium List 1 Accent 1" w:uiPriority="65"/>
+    <w:lsdException w:name="Revision" w:semiHidden="1"/>
+    <w:lsdException w:name="List Paragraph" w:uiPriority="34" w:qFormat="1"/>
+    <w:lsdException w:name="Quote" w:uiPriority="29" w:qFormat="1"/>
+    <w:lsdException w:name="Intense Quote" w:uiPriority="30" w:qFormat="1"/>
+    <w:lsdException w:name="Medium List 2 Accent 1" w:uiPriority="66"/>
+    <w:lsdException w:name="Medium Grid 1 Accent 1" w:uiPriority="67"/>
+    <w:lsdException w:name="Medium Grid 2 Accent 1" w:uiPriority="68"/>
+    <w:lsdException w:name="Medium Grid 3 Accent 1" w:uiPriority="69"/>
+    <w:lsdException w:name="Dark List Accent 1" w:uiPriority="70"/>
+    <w:lsdException w:name="Colorful Shading Accent 1" w:uiPriority="71"/>
+    <w:lsdException w:name="Colorful List Accent 1" w:uiPriority="72"/>
+    <w:lsdException w:name="Colorful Grid Accent 1" w:uiPriority="73"/>
+    <w:lsdException w:name="Light Shading Accent 2" w:uiPriority="60"/>
+    <w:lsdException w:name="Light List Accent 2" w:uiPriority="61"/>
+    <w:lsdException w:name="Light Grid Accent 2" w:uiPriority="62"/>
+    <w:lsdException w:name="Medium Shading 1 Accent 2" w:uiPriority="63"/>
+    <w:lsdException w:name="Medium Shading 2 Accent 2" w:uiPriority="64"/>
+    <w:lsdException w:name="Medium List 1 Accent 2" w:uiPriority="65"/>
+    <w:lsdException w:name="Medium List 2 Accent 2" w:uiPriority="66"/>
+    <w:lsdException w:name="Medium Grid 1 Accent 2" w:uiPriority="67"/>
+    <w:lsdException w:name="Medium Grid 2 Accent 2" w:uiPriority="68"/>
+    <w:lsdException w:name="Medium Grid 3 Accent 2" w:uiPriority="69"/>
+    <w:lsdException w:name="Dark List Accent 2" w:uiPriority="70"/>
+    <w:lsdException w:name="Colorful Shading Accent 2" w:uiPriority="71"/>
+    <w:lsdException w:name="Colorful List Accent 2" w:uiPriority="72"/>
+    <w:lsdException w:name="Colorful Grid Accent 2" w:uiPriority="73"/>
+    <w:lsdException w:name="Light Shading Accent 3" w:uiPriority="60"/>
+    <w:lsdException w:name="Light List Accent 3" w:uiPriority="61"/>
+    <w:lsdException w:name="Light Grid Accent 3" w:uiPriority="62"/>
+    <w:lsdException w:name="Medium Shading 1 Accent 3" w:uiPriority="63"/>
+    <w:lsdException w:name="Medium Shading 2 Accent 3" w:uiPriority="64"/>
+    <w:lsdException w:name="Medium List 1 Accent 3" w:uiPriority="65"/>
+    <w:lsdException w:name="Medium List 2 Accent 3" w:uiPriority="66"/>
+    <w:lsdException w:name="Medium Grid 1 Accent 3" w:uiPriority="67"/>
+    <w:lsdException w:name="Medium Grid 2 Accent 3" w:uiPriority="68"/>
+    <w:lsdException w:name="Medium Grid 3 Accent 3" w:uiPriority="69"/>
+    <w:lsdException w:name="Dark List Accent 3" w:uiPriority="70"/>
+    <w:lsdException w:name="Colorful Shading Accent 3" w:uiPriority="71"/>
+    <w:lsdException w:name="Colorful List Accent 3" w:uiPriority="72"/>
+    <w:lsdException w:name="Colorful Grid Accent 3" w:uiPriority="73"/>
+    <w:lsdException w:name="Light Shading Accent 4" w:uiPriority="60"/>
+    <w:lsdException w:name="Light List Accent 4" w:uiPriority="61"/>
+    <w:lsdException w:name="Light Grid Accent 4" w:uiPriority="62"/>
+    <w:lsdException w:name="Medium Shading 1 Accent 4" w:uiPriority="63"/>
+    <w:lsdException w:name="Medium Shading 2 Accent 4" w:uiPriority="64"/>
+    <w:lsdException w:name="Medium List 1 Accent 4" w:uiPriority="65"/>
+    <w:lsdException w:name="Medium List 2 Accent 4" w:uiPriority="66"/>
+    <w:lsdException w:name="Medium Grid 1 Accent 4" w:uiPriority="67"/>
+    <w:lsdException w:name="Medium Grid 2 Accent 4" w:uiPriority="68"/>
+    <w:lsdException w:name="Medium Grid 3 Accent 4" w:uiPriority="69"/>
+    <w:lsdException w:name="Dark List Accent 4" w:uiPriority="70"/>
+    <w:lsdException w:name="Colorful Shading Accent 4" w:uiPriority="71"/>
+    <w:lsdException w:name="Colorful List Accent 4" w:uiPriority="72"/>
+    <w:lsdException w:name="Colorful Grid Accent 4" w:uiPriority="73"/>
+    <w:lsdException w:name="Light Shading Accent 5" w:uiPriority="60"/>
+    <w:lsdException w:name="Light List Accent 5" w:uiPriority="61"/>
+    <w:lsdException w:name="Light Grid Accent 5" w:uiPriority="62"/>
+    <w:lsdException w:name="Medium Shading 1 Accent 5" w:uiPriority="63"/>
+    <w:lsdException w:name="Medium Shading 2 Accent 5" w:uiPriority="64"/>
+    <w:lsdException w:name="Medium List 1 Accent 5" w:uiPriority="65"/>
+    <w:lsdException w:name="Medium List 2 Accent 5" w:uiPriority="66"/>
+    <w:lsdException w:name="Medium Grid 1 Accent 5" w:uiPriority="67"/>
+    <w:lsdException w:name="Medium Grid 2 Accent 5" w:uiPriority="68"/>
+    <w:lsdException w:name="Medium Grid 3 Accent 5" w:uiPriority="69"/>
+    <w:lsdException w:name="Dark List Accent 5" w:uiPriority="70"/>
+    <w:lsdException w:name="Colorful Shading Accent 5" w:uiPriority="71"/>
+    <w:lsdException w:name="Colorful List Accent 5" w:uiPriority="72"/>
+    <w:lsdException w:name="Colorful Grid Accent 5" w:uiPriority="73"/>
+    <w:lsdException w:name="Light Shading Accent 6" w:uiPriority="60"/>
+    <w:lsdException w:name="Light List Accent 6" w:uiPriority="61"/>
+    <w:lsdException w:name="Light Grid Accent 6" w:uiPriority="62"/>
+    <w:lsdException w:name="Medium Shading 1 Accent 6" w:uiPriority="63"/>
+    <w:lsdException w:name="Medium Shading 2 Accent 6" w:uiPriority="64"/>
+    <w:lsdException w:name="Medium List 1 Accent 6" w:uiPriority="65"/>
+    <w:lsdException w:name="Medium List 2 Accent 6" w:uiPriority="66"/>
+    <w:lsdException w:name="Medium Grid 1 Accent 6" w:uiPriority="67"/>
+    <w:lsdException w:name="Medium Grid 2 Accent 6" w:uiPriority="68"/>
+    <w:lsdException w:name="Medium Grid 3 Accent 6" w:uiPriority="69"/>
+    <w:lsdException w:name="Dark List Accent 6" w:uiPriority="70"/>
+    <w:lsdException w:name="Colorful Shading Accent 6" w:uiPriority="71"/>
+    <w:lsdException w:name="Colorful List Accent 6" w:uiPriority="72"/>
+    <w:lsdException w:name="Colorful Grid Accent 6" w:uiPriority="73"/>
+    <w:lsdException w:name="Subtle Emphasis" w:uiPriority="19" w:qFormat="1"/>
+    <w:lsdException w:name="Intense Emphasis" w:uiPriority="21" w:qFormat="1"/>
+    <w:lsdException w:name="Subtle Reference" w:uiPriority="31" w:qFormat="1"/>
+    <w:lsdException w:name="Intense Reference" w:uiPriority="32" w:qFormat="1"/>
+    <w:lsdException w:name="Book Title" w:uiPriority="33" w:qFormat="1"/>
+    <w:lsdException w:name="Bibliography" w:semiHidden="1" w:uiPriority="37" w:unhideWhenUsed="1"/>
+    <w:lsdException w:name="TOC Heading" w:semiHidden="1" w:uiPriority="39" w:unhideWhenUsed="1" w:qFormat="1"/>
+    <w:lsdException w:name="Plain Table 1" w:uiPriority="41"/>
+    <w:lsdException w:name="Plain Table 2" w:uiPriority="42"/>
+    <w:lsdException w:name="Plain Table 3" w:uiPriority="43"/>
+    <w:lsdException w:name="Plain Table 4" w:uiPriority="44"/>
+    <w:lsdException w:name="Plain Table 5" w:uiPriority="45"/>
+    <w:lsdException w:name="Grid Table Light" w:uiPriority="40"/>
+    <w:lsdException w:name="Grid Table 1 Light" w:uiPriority="46"/>
+    <w:lsdException w:name="Grid Table 2" w:uiPriority="47"/>
+    <w:lsdException w:name="Grid Table 3" w:uiPriority="48"/>
+    <w:lsdException w:name="Grid Table 4" w:uiPriority="49"/>
+    <w:lsdException w:name="Grid Table 5 Dark" w:uiPriority="50"/>
+    <w:lsdException w:name="Grid Table 6 Colorful" w:uiPriority="51"/>
+    <w:lsdException w:name="Grid Table 7 Colorful" w:uiPriority="52"/>
+    <w:lsdException w:name="Grid Table 1 Light Accent 1" w:uiPriority="46"/>
+    <w:lsdException w:name="Grid Table 2 Accent 1" w:uiPriority="47"/>
+    <w:lsdException w:name="Grid Table 3 Accent 1" w:uiPriority="48"/>
+    <w:lsdException w:name="Grid Table 4 Accent 1" w:uiPriority="49"/>
+    <w:lsdException w:name="Grid Table 5 Dark Accent 1" w:uiPriority="50"/>
+    <w:lsdException w:name="Grid Table 6 Colorful Accent 1" w:uiPriority="51"/>
+    <w:lsdException w:name="Grid Table 7 Colorful Accent 1" w:uiPriority="52"/>
+    <w:lsdException w:name="Grid Table 1 Light Accent 2" w:uiPriority="46"/>
+    <w:lsdException w:name="Grid Table 2 Accent 2" w:uiPriority="47"/>
+    <w:lsdException w:name="Grid Table 3 Accent 2" w:uiPriority="48"/>
+    <w:lsdException w:name="Grid Table 4 Accent 2" w:uiPriority="49"/>
+    <w:lsdException w:name="Grid Table 5 Dark Accent 2" w:uiPriority="50"/>
+    <w:lsdException w:name="Grid Table 6 Colorful Accent 2" w:uiPriority="51"/>
+    <w:lsdException w:name="Grid Table 7 Colorful Accent 2" w:uiPriority="52"/>
+    <w:lsdException w:name="Grid Table 1 Light Accent 3" w:uiPriority="46"/>
+    <w:lsdException w:name="Grid Table 2 Accent 3" w:uiPriority="47"/>
+    <w:lsdException w:name="Grid Table 3 Accent 3" w:uiPriority="48"/>
+    <w:lsdException w:name="Grid Table 4 Accent 3" w:uiPriority="49"/>
+    <w:lsdException w:name="Grid Table 5 Dark Accent 3" w:uiPriority="50"/>
+    <w:lsdException w:name="Grid Table 6 Colorful Accent 3" w:uiPriority="51"/>
+    <w:lsdException w:name="Grid Table 7 Colorful Accent 3" w:uiPriority="52"/>
+    <w:lsdException w:name="Grid Table 1 Light Accent 4" w:uiPriority="46"/>
+    <w:lsdException w:name="Grid Table 2 Accent 4" w:uiPriority="47"/>
+    <w:lsdException w:name="Grid Table 3 Accent 4" w:uiPriority="48"/>
+    <w:lsdException w:name="Grid Table 4 Accent 4" w:uiPriority="49"/>
+    <w:lsdException w:name="Grid Table 5 Dark Accent 4" w:uiPriority="50"/>
+    <w:lsdException w:name="Grid Table 6 Colorful Accent 4" w:uiPriority="51"/>
+    <w:lsdException w:name="Grid Table 7 Colorful Accent 4" w:uiPriority="52"/>
+    <w:lsdException w:name="Grid Table 1 Light Accent 5" w:uiPriority="46"/>
+    <w:lsdException w:name="Grid Table 2 Accent 5" w:uiPriority="47"/>
+    <w:lsdException w:name="Grid Table 3 Accent 5" w:uiPriority="48"/>
+    <w:lsdException w:name="Grid Table 4 Accent 5" w:uiPriority="49"/>
+    <w:lsdException w:name="Grid Table 5 Dark Accent 5" w:uiPriority="50"/>
+    <w:lsdException w:name="Grid Table 6 Colorful Accent 5" w:uiPriority="51"/>
+    <w:lsdException w:name="Grid Table 7 Colorful Accent 5" w:uiPriority="52"/>
+    <w:lsdException w:name="Grid Table 1 Light Accent 6" w:uiPriority="46"/>
+    <w:lsdException w:name="Grid Table 2 Accent 6" w:uiPriority="47"/>
+    <w:lsdException w:name="Grid Table 3 Accent 6" w:uiPriority="48"/>
+    <w:lsdException w:name="Grid Table 4 Accent 6" w:uiPriority="49"/>
+    <w:lsdException w:name="Grid Table 5 Dark Accent 6" w:uiPriority="50"/>
+    <w:lsdException w:name="Grid Table 6 Colorful Accent 6" w:uiPriority="51"/>
+    <w:lsdException w:name="Grid Table 7 Colorful Accent 6" w:uiPriority="52"/>
+    <w:lsdException w:name="List Table 1 Light" w:uiPriority="46"/>
+    <w:lsdException w:name="List Table 2" w:uiPriority="47"/>
+    <w:lsdException w:name="List Table 3" w:uiPriority="48"/>
+    <w:lsdException w:name="List Table 4" w:uiPriority="49"/>
+    <w:lsdException w:name="List Table 5 Dark" w:uiPriority="50"/>
+    <w:lsdException w:name="List Table 6 Colorful" w:uiPriority="51"/>
+    <w:lsdException w:name="List Table 7 Colorful" w:uiPriority="52"/>
+    <w:lsdException w:name="List Table 1 Light Accent 1" w:uiPriority="46"/>
+    <w:lsdException w:name="List Table 2 Accent 1" w:uiPriority="47"/>
+    <w:lsdException w:name="List Table 3 Accent 1" w:uiPriority="48"/>
+    <w:lsdException w:name="List Table 4 Accent 1" w:uiPriority="49"/>
+    <w:lsdException w:name="List Table 5 Dark Accent 1" w:uiPriority="50"/>
+    <w:lsdException w:name="List Table 6 Colorful Accent 1" w:uiPriority="51"/>
+    <w:lsdException w:name="List Table 7 Colorful Accent 1" w:uiPriority="52"/>
+    <w:lsdException w:name="List Table 1 Light Accent 2" w:uiPriority="46"/>
+    <w:lsdException w:name="List Table 2 Accent 2" w:uiPriority="47"/>
+    <w:lsdException w:name="List Table 3 Accent 2" w:uiPriority="48"/>
+    <w:lsdException w:name="List Table 4 Accent 2" w:uiPriority="49"/>
+    <w:lsdException w:name="List Table 5 Dark Accent 2" w:uiPriority="50"/>
+    <w:lsdException w:name="List Table 6 Colorful Accent 2" w:uiPriority="51"/>
+    <w:lsdException w:name="List Table 7 Colorful Accent 2" w:uiPriority="52"/>
+    <w:lsdException w:name="List Table 1 Light Accent 3" w:uiPriority="46"/>
+    <w:lsdException w:name="List Table 2 Accent 3" w:uiPriority="47"/>
+    <w:lsdException w:name="List Table 3 Accent 3" w:uiPriority="48"/>
+    <w:lsdException w:name="List Table 4 Accent 3" w:uiPriority="49"/>
+    <w:lsdException w:name="List Table 5 Dark Accent 3" w:uiPriority="50"/>
+    <w:lsdException w:name="List Table 6 Colorful Accent 3" w:uiPriority="51"/>
+    <w:lsdException w:name="List Table 7 Colorful Accent 3" w:uiPriority="52"/>
+    <w:lsdException w:name="List Table 1 Light Accent 4" w:uiPriority="46"/>
+    <w:lsdException w:name="List Table 2 Accent 4" w:uiPriority="47"/>
+    <w:lsdException w:name="List Table 3 Accent 4" w:uiPriority="48"/>
+    <w:lsdException w:name="List Table 4 Accent 4" w:uiPriority="49"/>
+    <w:lsdException w:name="List Table 5 Dark Accent 4" w:uiPriority="50"/>
+    <w:lsdException w:name="List Table 6 Colorful Accent 4" w:uiPriority="51"/>
+    <w:lsdException w:name="List Table 7 Colorful Accent 4" w:uiPriority="52"/>
+    <w:lsdException w:name="List Table 1 Light Accent 5" w:uiPriority="46"/>
+    <w:lsdException w:name="List Table 2 Accent 5" w:uiPriority="47"/>
+    <w:lsdException w:name="List Table 3 Accent 5" w:uiPriority="48"/>
+    <w:lsdException w:name="List Table 4 Accent 5" w:uiPriority="49"/>
+    <w:lsdException w:name="List Table 5 Dark Accent 5" w:uiPriority="50"/>
+    <w:lsdException w:name="List Table 6 Colorful Accent 5" w:uiPriority="51"/>
+    <w:lsdException w:name="List Table 7 Colorful Accent 5" w:uiPriority="52"/>
+    <w:lsdException w:name="List Table 1 Light Accent 6" w:uiPriority="46"/>
+    <w:lsdException w:name="List Table 2 Accent 6" w:uiPriority="47"/>
+    <w:lsdException w:name="List Table 3 Accent 6" w:uiPriority="48"/>
+    <w:lsdException w:name="List Table 4 Accent 6" w:uiPriority="49"/>
+    <w:lsdException w:name="List Table 5 Dark Accent 6" w:uiPriority="50"/>
+    <w:lsdException w:name="List Table 6 Colorful Accent 6" w:uiPriority="51"/>
+    <w:lsdException w:name="List Table 7 Colorful Accent 6" w:uiPriority="52"/>
+  </w:latentStyles>
+  <w:style w:type="paragraph" w:default="1" w:styleId="Normal">
+    <w:name w:val="Normal"/>
+    <w:qFormat/>
+  </w:style>
+  <w:style w:type="character" w:default="1" w:styleId="DefaultParagraphFont">
+    <w:name w:val="Default Paragraph Font"/>
+    <w:uiPriority w:val="1"/>
+    <w:semiHidden/>
+    <w:unhideWhenUsed/>
+  </w:style>
+  <w:style w:type="table" w:default="1" w:styleId="TableNormal">
+    <w:name w:val="Normal Table"/>
+    <w:uiPriority w:val="99"/>
+    <w:semiHidden/>
+    <w:unhideWhenUsed/>
+    <w:tblPr>
+      <w:tblInd w:w="0" w:type="dxa"/>
+      <w:tblCellMar>
+        <w:top w:w="0" w:type="dxa"/>
+        <w:left w:w="108" w:type="dxa"/>
+        <w:bottom w:w="0" w:type="dxa"/>
+        <w:right w:w="108" w:type="dxa"/>
+      </w:tblCellMar>
+    </w:tblPr>
+  </w:style>
+  <w:style w:type="numbering" w:default="1" w:styleId="NoList">
+    <w:name w:val="No List"/>
+    <w:uiPriority w:val="99"/>
+    <w:semiHidden/>
+    <w:unhideWhenUsed/>
+  </w:style>
+  <w:style w:type="character" w:styleId="PlaceholderText">
+    <w:name w:val="Placeholder Text"/>
+    <w:basedOn w:val="DefaultParagraphFont"/>
+    <w:uiPriority w:val="99"/>
+    <w:semiHidden/>
+    <w:rsid w:val="001F43AA"/>
+    <w:rPr>
+      <w:color w:val="808080"/>
+    </w:rPr>
+  </w:style>
+</w:styles>
+</file>
+
+<file path=word/glossary/webSettings.xml><?xml version="1.0" encoding="utf-8"?>
+<w:webSettings xmlns:mc="http://schemas.openxmlformats.org/markup-compatibility/2006" xmlns:r="http://schemas.openxmlformats.org/officeDocument/2006/relationships" xmlns:w="http://schemas.openxmlformats.org/wordprocessingml/2006/main" xmlns:w14="http://schemas.microsoft.com/office/word/2010/wordml" xmlns:w15="http://schemas.microsoft.com/office/word/2012/wordml" mc:Ignorable="w14 w15">
+  <w:optimizeForBrowser/>
+  <w:allowPNG/>
+</w:webSettings>
 </file>
 
 <file path=word/theme/theme1.xml><?xml version="1.0" encoding="utf-8"?>
@@ -5068,7 +5730,7 @@
 </file>
 
 <file path=customXml/itemProps1.xml><?xml version="1.0" encoding="utf-8"?>
-<ds:datastoreItem xmlns:ds="http://schemas.openxmlformats.org/officeDocument/2006/customXml" ds:itemID="{15015DD7-27A4-49CB-A9E3-8E6A749B81BB}">
+<ds:datastoreItem xmlns:ds="http://schemas.openxmlformats.org/officeDocument/2006/customXml" ds:itemID="{0B7FEC24-F988-45CD-B902-B827C637C611}">
   <ds:schemaRefs>
     <ds:schemaRef ds:uri="http://schemas.openxmlformats.org/officeDocument/2006/bibliography"/>
   </ds:schemaRefs>

</xml_diff>